<commit_message>
Ver 2 - Change Signature
</commit_message>
<xml_diff>
--- a/AckFramework_base.docx
+++ b/AckFramework_base.docx
@@ -111,7 +111,17 @@
                 <w:sz w:val="21"/>
                 <w:szCs w:val="21"/>
               </w:rPr>
-              <w:instrText xml:space="preserve"> DATE \@ "MMMM d, yyyy" </w:instrText>
+              <w:instrText xml:space="preserve"> DATE \@ "MMMM d, y</w:instrText>
+            </w:r>
+            <w:bookmarkStart w:id="0" w:name="_GoBack"/>
+            <w:bookmarkEnd w:id="0"/>
+            <w:r>
+              <w:rPr>
+                <w:rFonts w:ascii="Times New Roman" w:hAnsi="Times New Roman" w:cs="Times New Roman"/>
+                <w:sz w:val="21"/>
+                <w:szCs w:val="21"/>
+              </w:rPr>
+              <w:instrText xml:space="preserve">yyy" </w:instrText>
             </w:r>
             <w:r>
               <w:rPr>
@@ -128,7 +138,7 @@
                 <w:sz w:val="21"/>
                 <w:szCs w:val="21"/>
               </w:rPr>
-              <w:t>April 20, 2015</w:t>
+              <w:t>May 19, 2015</w:t>
             </w:r>
             <w:r>
               <w:rPr>
@@ -323,8 +333,6 @@
                 <w:szCs w:val="21"/>
               </w:rPr>
             </w:pPr>
-            <w:bookmarkStart w:id="0" w:name="_GoBack"/>
-            <w:bookmarkEnd w:id="0"/>
           </w:p>
         </w:tc>
       </w:tr>
@@ -406,6 +414,7 @@
           <w:sz w:val="21"/>
           <w:szCs w:val="21"/>
         </w:rPr>
+        <w:lastRenderedPageBreak/>
         <w:instrText xml:space="preserve">"P.S. </w:instrText>
       </w:r>
       <w:r>

</xml_diff>

<commit_message>
Ver 5 - Set default sig by amount
</commit_message>
<xml_diff>
--- a/AckFramework_base.docx
+++ b/AckFramework_base.docx
@@ -111,17 +111,7 @@
                 <w:sz w:val="21"/>
                 <w:szCs w:val="21"/>
               </w:rPr>
-              <w:instrText xml:space="preserve"> DATE \@ "MMMM d, y</w:instrText>
-            </w:r>
-            <w:bookmarkStart w:id="0" w:name="_GoBack"/>
-            <w:bookmarkEnd w:id="0"/>
-            <w:r>
-              <w:rPr>
-                <w:rFonts w:ascii="Times New Roman" w:hAnsi="Times New Roman" w:cs="Times New Roman"/>
-                <w:sz w:val="21"/>
-                <w:szCs w:val="21"/>
-              </w:rPr>
-              <w:instrText xml:space="preserve">yyy" </w:instrText>
+              <w:instrText xml:space="preserve"> DATE \@ "MMMM d, yyyy" </w:instrText>
             </w:r>
             <w:r>
               <w:rPr>
@@ -138,7 +128,7 @@
                 <w:sz w:val="21"/>
                 <w:szCs w:val="21"/>
               </w:rPr>
-              <w:t>May 19, 2015</w:t>
+              <w:t>July 9, 2015</w:t>
             </w:r>
             <w:r>
               <w:rPr>
@@ -216,7 +206,7 @@
       </w:tr>
       <w:tr>
         <w:trPr>
-          <w:trHeight w:hRule="exact" w:val="9288"/>
+          <w:trHeight w:hRule="exact" w:val="9013"/>
         </w:trPr>
         <w:tc>
           <w:tcPr>
@@ -267,7 +257,7 @@
       </w:tr>
       <w:tr>
         <w:trPr>
-          <w:trHeight w:hRule="exact" w:val="792"/>
+          <w:trHeight w:hRule="exact" w:val="1048"/>
         </w:trPr>
         <w:tc>
           <w:tcPr>
@@ -1237,7 +1227,27 @@
           <w:sz w:val="21"/>
           <w:szCs w:val="21"/>
         </w:rPr>
-        <w:instrText xml:space="preserve"> SET LGContact "Cole Shapiro by phone at (617) 998-6539 or email at cshapiro@pih.org" </w:instrText>
+        <w:instrText xml:space="preserve"> SET LGContact "</w:instrText>
+      </w:r>
+      <w:r>
+        <w:rPr>
+          <w:rFonts w:ascii="Times New Roman" w:eastAsia="Times New Roman" w:hAnsi="Times New Roman" w:cs="Times New Roman"/>
+          <w:color w:val="000000" w:themeColor="text1"/>
+          <w:sz w:val="21"/>
+          <w:szCs w:val="21"/>
+        </w:rPr>
+        <w:instrText>Andrew Firger by phone at (617) 998-6531 or email at afirger@pih.org</w:instrText>
+      </w:r>
+      <w:bookmarkStart w:id="0" w:name="_GoBack"/>
+      <w:bookmarkEnd w:id="0"/>
+      <w:r>
+        <w:rPr>
+          <w:rFonts w:ascii="Times New Roman" w:eastAsia="Times New Roman" w:hAnsi="Times New Roman" w:cs="Times New Roman"/>
+          <w:color w:val="000000" w:themeColor="text1"/>
+          <w:sz w:val="21"/>
+          <w:szCs w:val="21"/>
+        </w:rPr>
+        <w:instrText xml:space="preserve">" </w:instrText>
       </w:r>
       <w:r>
         <w:rPr>

</xml_diff>

<commit_message>
Ver 6 - Special Letters and Trustee Sigs
</commit_message>
<xml_diff>
--- a/AckFramework_base.docx
+++ b/AckFramework_base.docx
@@ -40,6 +40,7 @@
           </w:tcPr>
           <w:p>
             <w:pPr>
+              <w:spacing w:after="160" w:line="259" w:lineRule="auto"/>
               <w:rPr>
                 <w:rFonts w:ascii="Times New Roman" w:hAnsi="Times New Roman" w:cs="Times New Roman"/>
                 <w:sz w:val="21"/>
@@ -56,6 +57,7 @@
           </w:tcPr>
           <w:p>
             <w:pPr>
+              <w:spacing w:after="160" w:line="259" w:lineRule="auto"/>
               <w:rPr>
                 <w:rFonts w:ascii="Times New Roman" w:hAnsi="Times New Roman" w:cs="Times New Roman"/>
                 <w:sz w:val="21"/>
@@ -75,6 +77,7 @@
           </w:tcPr>
           <w:p>
             <w:pPr>
+              <w:spacing w:after="160" w:line="259" w:lineRule="auto"/>
               <w:rPr>
                 <w:rFonts w:ascii="Times New Roman" w:hAnsi="Times New Roman" w:cs="Times New Roman"/>
                 <w:sz w:val="21"/>
@@ -91,6 +94,7 @@
           </w:tcPr>
           <w:p>
             <w:pPr>
+              <w:spacing w:after="160" w:line="259" w:lineRule="auto"/>
               <w:rPr>
                 <w:rFonts w:ascii="Times New Roman" w:hAnsi="Times New Roman" w:cs="Times New Roman"/>
                 <w:sz w:val="21"/>
@@ -128,7 +132,7 @@
                 <w:sz w:val="21"/>
                 <w:szCs w:val="21"/>
               </w:rPr>
-              <w:t>July 9, 2015</w:t>
+              <w:t>July 28, 2015</w:t>
             </w:r>
             <w:r>
               <w:rPr>
@@ -146,6 +150,7 @@
           </w:tcPr>
           <w:p>
             <w:pPr>
+              <w:spacing w:after="160" w:line="259" w:lineRule="auto"/>
               <w:rPr>
                 <w:rFonts w:ascii="Times New Roman" w:hAnsi="Times New Roman" w:cs="Times New Roman"/>
                 <w:sz w:val="21"/>
@@ -165,6 +170,7 @@
           </w:tcPr>
           <w:p>
             <w:pPr>
+              <w:spacing w:after="160" w:line="259" w:lineRule="auto"/>
               <w:rPr>
                 <w:rFonts w:ascii="Times New Roman" w:hAnsi="Times New Roman" w:cs="Times New Roman"/>
                 <w:sz w:val="21"/>
@@ -181,6 +187,7 @@
           </w:tcPr>
           <w:p>
             <w:pPr>
+              <w:spacing w:after="160" w:line="259" w:lineRule="auto"/>
               <w:rPr>
                 <w:rFonts w:ascii="Times New Roman" w:hAnsi="Times New Roman" w:cs="Times New Roman"/>
                 <w:sz w:val="21"/>
@@ -195,6 +202,7 @@
           </w:tcPr>
           <w:p>
             <w:pPr>
+              <w:spacing w:after="160" w:line="259" w:lineRule="auto"/>
               <w:rPr>
                 <w:rFonts w:ascii="Times New Roman" w:hAnsi="Times New Roman" w:cs="Times New Roman"/>
                 <w:sz w:val="21"/>
@@ -214,6 +222,7 @@
           </w:tcPr>
           <w:p>
             <w:pPr>
+              <w:spacing w:after="160" w:line="259" w:lineRule="auto"/>
               <w:rPr>
                 <w:rFonts w:ascii="Times New Roman" w:hAnsi="Times New Roman" w:cs="Times New Roman"/>
                 <w:sz w:val="21"/>
@@ -232,6 +241,7 @@
           </w:tcPr>
           <w:p>
             <w:pPr>
+              <w:spacing w:after="160" w:line="259" w:lineRule="auto"/>
               <w:rPr>
                 <w:rFonts w:ascii="Times New Roman" w:hAnsi="Times New Roman" w:cs="Times New Roman"/>
                 <w:sz w:val="21"/>
@@ -246,6 +256,7 @@
           </w:tcPr>
           <w:p>
             <w:pPr>
+              <w:spacing w:after="160" w:line="259" w:lineRule="auto"/>
               <w:rPr>
                 <w:rFonts w:ascii="Times New Roman" w:hAnsi="Times New Roman" w:cs="Times New Roman"/>
                 <w:sz w:val="21"/>
@@ -265,6 +276,7 @@
           </w:tcPr>
           <w:p>
             <w:pPr>
+              <w:spacing w:after="160" w:line="259" w:lineRule="auto"/>
               <w:rPr>
                 <w:rFonts w:ascii="Times New Roman" w:hAnsi="Times New Roman" w:cs="Times New Roman"/>
                 <w:sz w:val="21"/>
@@ -280,6 +292,7 @@
           </w:tcPr>
           <w:p>
             <w:pPr>
+              <w:spacing w:after="160" w:line="259" w:lineRule="auto"/>
               <w:rPr>
                 <w:rFonts w:ascii="Times New Roman" w:hAnsi="Times New Roman" w:cs="Times New Roman"/>
                 <w:sz w:val="21"/>
@@ -294,6 +307,7 @@
           </w:tcPr>
           <w:p>
             <w:pPr>
+              <w:spacing w:after="160" w:line="259" w:lineRule="auto"/>
               <w:rPr>
                 <w:rFonts w:ascii="Times New Roman" w:hAnsi="Times New Roman" w:cs="Times New Roman"/>
                 <w:sz w:val="21"/>
@@ -317,6 +331,7 @@
           </w:tcPr>
           <w:p>
             <w:pPr>
+              <w:spacing w:after="160" w:line="259" w:lineRule="auto"/>
               <w:rPr>
                 <w:rFonts w:ascii="Times New Roman" w:hAnsi="Times New Roman" w:cs="Times New Roman"/>
                 <w:sz w:val="21"/>
@@ -329,7 +344,6 @@
     </w:tbl>
     <w:p>
       <w:pPr>
-        <w:spacing w:after="0"/>
         <w:rPr>
           <w:rFonts w:ascii="Times New Roman" w:hAnsi="Times New Roman" w:cs="Times New Roman"/>
           <w:sz w:val="21"/>
@@ -355,7 +369,6 @@
     </w:p>
     <w:p>
       <w:pPr>
-        <w:spacing w:after="0"/>
         <w:rPr>
           <w:rFonts w:ascii="Times New Roman" w:eastAsia="Times New Roman" w:hAnsi="Times New Roman" w:cs="Times New Roman"/>
           <w:noProof/>
@@ -387,7 +400,6 @@
     </w:p>
     <w:p>
       <w:pPr>
-        <w:spacing w:after="0"/>
         <w:rPr>
           <w:rFonts w:ascii="Times New Roman" w:eastAsia="Times New Roman" w:hAnsi="Times New Roman" w:cs="Times New Roman"/>
           <w:noProof/>
@@ -404,7 +416,6 @@
           <w:sz w:val="21"/>
           <w:szCs w:val="21"/>
         </w:rPr>
-        <w:lastRenderedPageBreak/>
         <w:instrText xml:space="preserve">"P.S. </w:instrText>
       </w:r>
       <w:r>
@@ -467,7 +478,6 @@
     </w:p>
     <w:p>
       <w:pPr>
-        <w:spacing w:after="0"/>
         <w:rPr>
           <w:rFonts w:ascii="Times New Roman" w:eastAsia="Times New Roman" w:hAnsi="Times New Roman" w:cs="Times New Roman"/>
           <w:noProof/>
@@ -499,7 +509,6 @@
     </w:p>
     <w:p>
       <w:pPr>
-        <w:spacing w:after="0"/>
         <w:rPr>
           <w:rFonts w:ascii="Times New Roman" w:eastAsia="Times New Roman" w:hAnsi="Times New Roman" w:cs="Times New Roman"/>
           <w:noProof/>
@@ -555,7 +564,6 @@
           <w:tab w:val="center" w:pos="4680"/>
           <w:tab w:val="right" w:pos="9360"/>
         </w:tabs>
-        <w:spacing w:after="0"/>
         <w:rPr>
           <w:rFonts w:ascii="Times New Roman" w:eastAsia="Times New Roman" w:hAnsi="Times New Roman" w:cs="Times New Roman"/>
           <w:noProof/>
@@ -587,7 +595,6 @@
     </w:p>
     <w:p>
       <w:pPr>
-        <w:spacing w:after="0"/>
         <w:rPr>
           <w:rFonts w:ascii="Times New Roman" w:eastAsia="Times New Roman" w:hAnsi="Times New Roman" w:cs="Times New Roman"/>
           <w:color w:val="000000" w:themeColor="text1"/>
@@ -670,7 +677,6 @@
           <w:tab w:val="center" w:pos="4680"/>
           <w:tab w:val="right" w:pos="9360"/>
         </w:tabs>
-        <w:spacing w:after="0"/>
         <w:rPr>
           <w:rFonts w:ascii="Times New Roman" w:eastAsia="Times New Roman" w:hAnsi="Times New Roman" w:cs="Times New Roman"/>
           <w:noProof/>
@@ -795,7 +801,6 @@
           <w:tab w:val="center" w:pos="4680"/>
           <w:tab w:val="right" w:pos="9360"/>
         </w:tabs>
-        <w:spacing w:after="0"/>
         <w:rPr>
           <w:rFonts w:ascii="Times New Roman" w:eastAsia="Times New Roman" w:hAnsi="Times New Roman" w:cs="Times New Roman"/>
           <w:noProof/>
@@ -807,7 +812,6 @@
     </w:p>
     <w:p>
       <w:pPr>
-        <w:spacing w:after="0"/>
         <w:rPr>
           <w:rFonts w:ascii="Times New Roman" w:eastAsia="Times New Roman" w:hAnsi="Times New Roman" w:cs="Times New Roman"/>
           <w:noProof/>
@@ -843,7 +847,6 @@
           <w:tab w:val="center" w:pos="4680"/>
           <w:tab w:val="right" w:pos="9360"/>
         </w:tabs>
-        <w:spacing w:after="0"/>
         <w:rPr>
           <w:rFonts w:ascii="Times New Roman" w:eastAsia="Times New Roman" w:hAnsi="Times New Roman" w:cs="Times New Roman"/>
           <w:noProof/>
@@ -879,7 +882,6 @@
           <w:tab w:val="center" w:pos="4680"/>
           <w:tab w:val="right" w:pos="9360"/>
         </w:tabs>
-        <w:spacing w:after="0"/>
         <w:rPr>
           <w:rFonts w:ascii="Times New Roman" w:eastAsia="Times New Roman" w:hAnsi="Times New Roman" w:cs="Times New Roman"/>
           <w:color w:val="000000" w:themeColor="text1"/>
@@ -958,7 +960,6 @@
           <w:tab w:val="center" w:pos="4680"/>
           <w:tab w:val="right" w:pos="9360"/>
         </w:tabs>
-        <w:spacing w:after="0"/>
         <w:rPr>
           <w:rFonts w:ascii="Times New Roman" w:eastAsia="Times New Roman" w:hAnsi="Times New Roman" w:cs="Times New Roman"/>
           <w:noProof/>
@@ -1083,7 +1084,6 @@
           <w:tab w:val="center" w:pos="4680"/>
           <w:tab w:val="right" w:pos="9360"/>
         </w:tabs>
-        <w:spacing w:after="0"/>
         <w:rPr>
           <w:rFonts w:ascii="Times New Roman" w:eastAsia="Times New Roman" w:hAnsi="Times New Roman" w:cs="Times New Roman"/>
           <w:noProof/>
@@ -1095,7 +1095,6 @@
     </w:p>
     <w:p>
       <w:pPr>
-        <w:spacing w:after="0"/>
         <w:rPr>
           <w:rFonts w:ascii="Times New Roman" w:eastAsia="Times New Roman" w:hAnsi="Times New Roman" w:cs="Times New Roman"/>
           <w:noProof/>
@@ -1127,7 +1126,6 @@
     </w:p>
     <w:p>
       <w:pPr>
-        <w:spacing w:after="0"/>
         <w:rPr>
           <w:rFonts w:ascii="Times New Roman" w:eastAsia="Times New Roman" w:hAnsi="Times New Roman" w:cs="Times New Roman"/>
           <w:color w:val="000000" w:themeColor="text1"/>
@@ -1165,7 +1163,6 @@
     </w:p>
     <w:p>
       <w:pPr>
-        <w:spacing w:after="0"/>
         <w:rPr>
           <w:rFonts w:ascii="Times New Roman" w:eastAsia="Times New Roman" w:hAnsi="Times New Roman" w:cs="Times New Roman"/>
           <w:color w:val="000000" w:themeColor="text1"/>
@@ -1203,7 +1200,6 @@
     </w:p>
     <w:p>
       <w:pPr>
-        <w:spacing w:after="0"/>
         <w:rPr>
           <w:rFonts w:ascii="Times New Roman" w:eastAsia="Times New Roman" w:hAnsi="Times New Roman" w:cs="Times New Roman"/>
           <w:color w:val="000000" w:themeColor="text1"/>
@@ -1227,19 +1223,55 @@
           <w:sz w:val="21"/>
           <w:szCs w:val="21"/>
         </w:rPr>
-        <w:instrText xml:space="preserve"> SET LGContact "</w:instrText>
-      </w:r>
-      <w:r>
-        <w:rPr>
-          <w:rFonts w:ascii="Times New Roman" w:eastAsia="Times New Roman" w:hAnsi="Times New Roman" w:cs="Times New Roman"/>
-          <w:color w:val="000000" w:themeColor="text1"/>
-          <w:sz w:val="21"/>
-          <w:szCs w:val="21"/>
-        </w:rPr>
-        <w:instrText>Andrew Firger by phone at (617) 998-6531 or email at afirger@pih.org</w:instrText>
+        <w:instrText xml:space="preserve"> SET LGCont</w:instrText>
       </w:r>
       <w:bookmarkStart w:id="0" w:name="_GoBack"/>
       <w:bookmarkEnd w:id="0"/>
+      <w:r>
+        <w:rPr>
+          <w:rFonts w:ascii="Times New Roman" w:eastAsia="Times New Roman" w:hAnsi="Times New Roman" w:cs="Times New Roman"/>
+          <w:color w:val="000000" w:themeColor="text1"/>
+          <w:sz w:val="21"/>
+          <w:szCs w:val="21"/>
+        </w:rPr>
+        <w:instrText>act "</w:instrText>
+      </w:r>
+      <w:r>
+        <w:rPr>
+          <w:rFonts w:ascii="Times New Roman" w:eastAsia="Times New Roman" w:hAnsi="Times New Roman" w:cs="Times New Roman"/>
+          <w:color w:val="000000" w:themeColor="text1"/>
+          <w:sz w:val="21"/>
+          <w:szCs w:val="21"/>
+        </w:rPr>
+        <w:instrText>Jessica Carbone by phone at (617) 998-6539</w:instrText>
+      </w:r>
+      <w:r>
+        <w:rPr>
+          <w:rFonts w:ascii="Times New Roman" w:eastAsia="Times New Roman" w:hAnsi="Times New Roman" w:cs="Times New Roman"/>
+          <w:color w:val="000000" w:themeColor="text1"/>
+          <w:sz w:val="21"/>
+          <w:szCs w:val="21"/>
+        </w:rPr>
+        <w:instrText xml:space="preserve"> or email at </w:instrText>
+      </w:r>
+      <w:r>
+        <w:rPr>
+          <w:rFonts w:ascii="Times New Roman" w:eastAsia="Times New Roman" w:hAnsi="Times New Roman" w:cs="Times New Roman"/>
+          <w:color w:val="000000" w:themeColor="text1"/>
+          <w:sz w:val="21"/>
+          <w:szCs w:val="21"/>
+        </w:rPr>
+        <w:instrText>jcarbone</w:instrText>
+      </w:r>
+      <w:r>
+        <w:rPr>
+          <w:rFonts w:ascii="Times New Roman" w:eastAsia="Times New Roman" w:hAnsi="Times New Roman" w:cs="Times New Roman"/>
+          <w:color w:val="000000" w:themeColor="text1"/>
+          <w:sz w:val="21"/>
+          <w:szCs w:val="21"/>
+        </w:rPr>
+        <w:instrText>@pih.org</w:instrText>
+      </w:r>
       <w:r>
         <w:rPr>
           <w:rFonts w:ascii="Times New Roman" w:eastAsia="Times New Roman" w:hAnsi="Times New Roman" w:cs="Times New Roman"/>

</xml_diff>

<commit_message>
Ver 9 - Separate PS and Footer cells
</commit_message>
<xml_diff>
--- a/AckFramework_base.docx
+++ b/AckFramework_base.docx
@@ -47,6 +47,7 @@
                 <w:szCs w:val="21"/>
               </w:rPr>
             </w:pPr>
+            <w:bookmarkStart w:id="0" w:name="_GoBack"/>
           </w:p>
         </w:tc>
         <w:tc>
@@ -132,7 +133,7 @@
                 <w:sz w:val="21"/>
                 <w:szCs w:val="21"/>
               </w:rPr>
-              <w:t>July 28, 2015</w:t>
+              <w:t>September 8, 2015</w:t>
             </w:r>
             <w:r>
               <w:rPr>
@@ -214,7 +215,7 @@
       </w:tr>
       <w:tr>
         <w:trPr>
-          <w:trHeight w:hRule="exact" w:val="9013"/>
+          <w:trHeight w:hRule="exact" w:val="8383"/>
         </w:trPr>
         <w:tc>
           <w:tcPr>
@@ -268,7 +269,55 @@
       </w:tr>
       <w:tr>
         <w:trPr>
-          <w:trHeight w:hRule="exact" w:val="1048"/>
+          <w:trHeight w:hRule="exact" w:val="688"/>
+        </w:trPr>
+        <w:tc>
+          <w:tcPr>
+            <w:tcW w:w="293" w:type="dxa"/>
+          </w:tcPr>
+          <w:p>
+            <w:pPr>
+              <w:rPr>
+                <w:rFonts w:ascii="Times New Roman" w:hAnsi="Times New Roman" w:cs="Times New Roman"/>
+                <w:sz w:val="21"/>
+                <w:szCs w:val="21"/>
+              </w:rPr>
+            </w:pPr>
+          </w:p>
+        </w:tc>
+        <w:tc>
+          <w:tcPr>
+            <w:tcW w:w="9340" w:type="dxa"/>
+            <w:gridSpan w:val="2"/>
+          </w:tcPr>
+          <w:p>
+            <w:pPr>
+              <w:rPr>
+                <w:rFonts w:ascii="Times New Roman" w:hAnsi="Times New Roman" w:cs="Times New Roman"/>
+                <w:sz w:val="21"/>
+                <w:szCs w:val="21"/>
+              </w:rPr>
+            </w:pPr>
+          </w:p>
+        </w:tc>
+        <w:tc>
+          <w:tcPr>
+            <w:tcW w:w="303" w:type="dxa"/>
+          </w:tcPr>
+          <w:p>
+            <w:pPr>
+              <w:rPr>
+                <w:rFonts w:ascii="Times New Roman" w:hAnsi="Times New Roman" w:cs="Times New Roman"/>
+                <w:sz w:val="21"/>
+                <w:szCs w:val="21"/>
+              </w:rPr>
+            </w:pPr>
+          </w:p>
+        </w:tc>
+      </w:tr>
+      <w:tr>
+        <w:trPr>
+          <w:trHeight w:hRule="exact" w:val="985"/>
         </w:trPr>
         <w:tc>
           <w:tcPr>
@@ -342,6 +391,7 @@
         </w:tc>
       </w:tr>
     </w:tbl>
+    <w:bookmarkEnd w:id="0"/>
     <w:p>
       <w:pPr>
         <w:rPr>
@@ -1187,7 +1237,88 @@
           <w:sz w:val="21"/>
           <w:szCs w:val="21"/>
         </w:rPr>
-        <w:instrText xml:space="preserve"> SET MGContact "Andrew Firger by phone at (617) 998-6531 or email at afirger@pih.org" </w:instrText>
+        <w:instrText xml:space="preserve"> SET ML</w:instrText>
+      </w:r>
+      <w:r>
+        <w:rPr>
+          <w:rFonts w:ascii="Times New Roman" w:eastAsia="Times New Roman" w:hAnsi="Times New Roman" w:cs="Times New Roman"/>
+          <w:color w:val="000000" w:themeColor="text1"/>
+          <w:sz w:val="21"/>
+          <w:szCs w:val="21"/>
+        </w:rPr>
+        <w:instrText>Contact</w:instrText>
+      </w:r>
+      <w:r>
+        <w:rPr>
+          <w:rFonts w:ascii="Times New Roman" w:eastAsia="Times New Roman" w:hAnsi="Times New Roman" w:cs="Times New Roman"/>
+          <w:color w:val="000000" w:themeColor="text1"/>
+          <w:sz w:val="21"/>
+          <w:szCs w:val="21"/>
+        </w:rPr>
+        <w:instrText>1</w:instrText>
+      </w:r>
+      <w:r>
+        <w:rPr>
+          <w:rFonts w:ascii="Times New Roman" w:eastAsia="Times New Roman" w:hAnsi="Times New Roman" w:cs="Times New Roman"/>
+          <w:color w:val="000000" w:themeColor="text1"/>
+          <w:sz w:val="21"/>
+          <w:szCs w:val="21"/>
+        </w:rPr>
+        <w:instrText xml:space="preserve"> "</w:instrText>
+      </w:r>
+      <w:r>
+        <w:rPr>
+          <w:rFonts w:ascii="Times New Roman" w:eastAsia="Times New Roman" w:hAnsi="Times New Roman" w:cs="Times New Roman"/>
+          <w:color w:val="000000" w:themeColor="text1"/>
+          <w:sz w:val="21"/>
+          <w:szCs w:val="21"/>
+        </w:rPr>
+        <w:instrText>Sarah Belschner</w:instrText>
+      </w:r>
+      <w:r>
+        <w:rPr>
+          <w:rFonts w:ascii="Times New Roman" w:eastAsia="Times New Roman" w:hAnsi="Times New Roman" w:cs="Times New Roman"/>
+          <w:color w:val="000000" w:themeColor="text1"/>
+          <w:sz w:val="21"/>
+          <w:szCs w:val="21"/>
+        </w:rPr>
+        <w:instrText xml:space="preserve"> by phone at (617) 998-</w:instrText>
+      </w:r>
+      <w:r>
+        <w:rPr>
+          <w:rFonts w:ascii="Times New Roman" w:eastAsia="Times New Roman" w:hAnsi="Times New Roman" w:cs="Times New Roman"/>
+          <w:color w:val="000000" w:themeColor="text1"/>
+          <w:sz w:val="21"/>
+          <w:szCs w:val="21"/>
+        </w:rPr>
+        <w:instrText>8923</w:instrText>
+      </w:r>
+      <w:r>
+        <w:rPr>
+          <w:rFonts w:ascii="Times New Roman" w:eastAsia="Times New Roman" w:hAnsi="Times New Roman" w:cs="Times New Roman"/>
+          <w:color w:val="000000" w:themeColor="text1"/>
+          <w:sz w:val="21"/>
+          <w:szCs w:val="21"/>
+        </w:rPr>
+        <w:instrText xml:space="preserve"> or email at </w:instrText>
+      </w:r>
+      <w:r>
+        <w:rPr>
+          <w:rFonts w:ascii="Times New Roman" w:eastAsia="Times New Roman" w:hAnsi="Times New Roman" w:cs="Times New Roman"/>
+          <w:color w:val="000000" w:themeColor="text1"/>
+          <w:sz w:val="21"/>
+          <w:szCs w:val="21"/>
+        </w:rPr>
+        <w:instrText>sbelschne</w:instrText>
+      </w:r>
+      <w:r>
+        <w:rPr>
+          <w:rFonts w:ascii="Times New Roman" w:eastAsia="Times New Roman" w:hAnsi="Times New Roman" w:cs="Times New Roman"/>
+          <w:color w:val="000000" w:themeColor="text1"/>
+          <w:sz w:val="21"/>
+          <w:szCs w:val="21"/>
+        </w:rPr>
+        <w:instrText xml:space="preserve">r@pih.org" </w:instrText>
       </w:r>
       <w:r>
         <w:rPr>
@@ -1224,18 +1355,80 @@
           <w:sz w:val="21"/>
           <w:szCs w:val="21"/>
         </w:rPr>
-        <w:instrText xml:space="preserve"> SET LGCont</w:instrText>
-      </w:r>
-      <w:bookmarkStart w:id="0" w:name="_GoBack"/>
-      <w:bookmarkEnd w:id="0"/>
-      <w:r>
-        <w:rPr>
-          <w:rFonts w:ascii="Times New Roman" w:eastAsia="Times New Roman" w:hAnsi="Times New Roman" w:cs="Times New Roman"/>
-          <w:color w:val="000000" w:themeColor="text1"/>
-          <w:sz w:val="21"/>
-          <w:szCs w:val="21"/>
-        </w:rPr>
-        <w:instrText>act "</w:instrText>
+        <w:instrText xml:space="preserve"> SET ML</w:instrText>
+      </w:r>
+      <w:r>
+        <w:rPr>
+          <w:rFonts w:ascii="Times New Roman" w:eastAsia="Times New Roman" w:hAnsi="Times New Roman" w:cs="Times New Roman"/>
+          <w:color w:val="000000" w:themeColor="text1"/>
+          <w:sz w:val="21"/>
+          <w:szCs w:val="21"/>
+        </w:rPr>
+        <w:instrText>Contact</w:instrText>
+      </w:r>
+      <w:r>
+        <w:rPr>
+          <w:rFonts w:ascii="Times New Roman" w:eastAsia="Times New Roman" w:hAnsi="Times New Roman" w:cs="Times New Roman"/>
+          <w:color w:val="000000" w:themeColor="text1"/>
+          <w:sz w:val="21"/>
+          <w:szCs w:val="21"/>
+        </w:rPr>
+        <w:instrText>2</w:instrText>
+      </w:r>
+      <w:r>
+        <w:rPr>
+          <w:rFonts w:ascii="Times New Roman" w:eastAsia="Times New Roman" w:hAnsi="Times New Roman" w:cs="Times New Roman"/>
+          <w:color w:val="000000" w:themeColor="text1"/>
+          <w:sz w:val="21"/>
+          <w:szCs w:val="21"/>
+        </w:rPr>
+        <w:instrText xml:space="preserve"> "Andrew Firger by phone at (617) 998-6531 or email at afirger@pih.org" </w:instrText>
+      </w:r>
+      <w:r>
+        <w:rPr>
+          <w:rFonts w:ascii="Times New Roman" w:eastAsia="Times New Roman" w:hAnsi="Times New Roman" w:cs="Times New Roman"/>
+          <w:color w:val="000000" w:themeColor="text1"/>
+          <w:sz w:val="21"/>
+          <w:szCs w:val="21"/>
+        </w:rPr>
+        <w:fldChar w:fldCharType="end"/>
+      </w:r>
+    </w:p>
+    <w:p>
+      <w:pPr>
+        <w:rPr>
+          <w:rFonts w:ascii="Times New Roman" w:eastAsia="Times New Roman" w:hAnsi="Times New Roman" w:cs="Times New Roman"/>
+          <w:color w:val="000000" w:themeColor="text1"/>
+          <w:sz w:val="21"/>
+          <w:szCs w:val="21"/>
+        </w:rPr>
+      </w:pPr>
+      <w:r>
+        <w:rPr>
+          <w:rFonts w:ascii="Times New Roman" w:eastAsia="Times New Roman" w:hAnsi="Times New Roman" w:cs="Times New Roman"/>
+          <w:color w:val="000000" w:themeColor="text1"/>
+          <w:sz w:val="21"/>
+          <w:szCs w:val="21"/>
+        </w:rPr>
+        <w:fldChar w:fldCharType="begin"/>
+      </w:r>
+      <w:r>
+        <w:rPr>
+          <w:rFonts w:ascii="Times New Roman" w:eastAsia="Times New Roman" w:hAnsi="Times New Roman" w:cs="Times New Roman"/>
+          <w:color w:val="000000" w:themeColor="text1"/>
+          <w:sz w:val="21"/>
+          <w:szCs w:val="21"/>
+        </w:rPr>
+        <w:instrText xml:space="preserve"> SET M</w:instrText>
+      </w:r>
+      <w:r>
+        <w:rPr>
+          <w:rFonts w:ascii="Times New Roman" w:eastAsia="Times New Roman" w:hAnsi="Times New Roman" w:cs="Times New Roman"/>
+          <w:color w:val="000000" w:themeColor="text1"/>
+          <w:sz w:val="21"/>
+          <w:szCs w:val="21"/>
+        </w:rPr>
+        <w:instrText>GContact "</w:instrText>
       </w:r>
       <w:r>
         <w:rPr>
@@ -2059,4 +2252,16 @@
     </a:ext>
   </a:extLst>
 </a:theme>
+</file>
+
+<file path=customXml/item1.xml><?xml version="1.0" encoding="utf-8"?>
+<b:Sources xmlns:b="http://schemas.openxmlformats.org/officeDocument/2006/bibliography" xmlns="http://schemas.openxmlformats.org/officeDocument/2006/bibliography" SelectedStyle="\APASixthEditionOfficeOnline.xsl" StyleName="APA" Version="6"/>
+</file>
+
+<file path=customXml/itemProps1.xml><?xml version="1.0" encoding="utf-8"?>
+<ds:datastoreItem xmlns:ds="http://schemas.openxmlformats.org/officeDocument/2006/customXml" ds:itemID="{ADBE8199-182D-4136-8F10-B6DD6A85049F}">
+  <ds:schemaRefs>
+    <ds:schemaRef ds:uri="http://schemas.openxmlformats.org/officeDocument/2006/bibliography"/>
+  </ds:schemaRefs>
+</ds:datastoreItem>
 </file>
</xml_diff>

<commit_message>
Ver 11 - Adding PG
</commit_message>
<xml_diff>
--- a/AckFramework_base.docx
+++ b/AckFramework_base.docx
@@ -47,7 +47,6 @@
                 <w:szCs w:val="21"/>
               </w:rPr>
             </w:pPr>
-            <w:bookmarkStart w:id="0" w:name="_GoBack"/>
           </w:p>
         </w:tc>
         <w:tc>
@@ -133,7 +132,7 @@
                 <w:sz w:val="21"/>
                 <w:szCs w:val="21"/>
               </w:rPr>
-              <w:t>September 8, 2015</w:t>
+              <w:t>February 9, 2016</w:t>
             </w:r>
             <w:r>
               <w:rPr>
@@ -391,7 +390,6 @@
         </w:tc>
       </w:tr>
     </w:tbl>
-    <w:bookmarkEnd w:id="0"/>
     <w:p>
       <w:pPr>
         <w:rPr>
@@ -466,7 +464,6 @@
           <w:sz w:val="21"/>
           <w:szCs w:val="21"/>
         </w:rPr>
-        <w:lastRenderedPageBreak/>
         <w:instrText xml:space="preserve">"P.S. </w:instrText>
       </w:r>
       <w:r>
@@ -744,7 +741,17 @@
           <w:sz w:val="16"/>
           <w:szCs w:val="16"/>
         </w:rPr>
-        <w:instrText>Partners In Health’s Tax ID is 04-3567502</w:instrText>
+        <w:instrText>Partners In Health’s tax identification number (EIN)</w:instrText>
+      </w:r>
+      <w:r>
+        <w:rPr>
+          <w:rFonts w:ascii="Times New Roman" w:eastAsia="Times New Roman" w:hAnsi="Times New Roman" w:cs="Times New Roman"/>
+          <w:b/>
+          <w:color w:val="000000" w:themeColor="text1"/>
+          <w:sz w:val="16"/>
+          <w:szCs w:val="16"/>
+        </w:rPr>
+        <w:instrText xml:space="preserve"> is 04-3567502</w:instrText>
       </w:r>
       <w:r>
         <w:rPr>
@@ -1027,7 +1034,27 @@
           <w:sz w:val="16"/>
           <w:szCs w:val="16"/>
         </w:rPr>
-        <w:instrText>Partners In Health’s Tax ID is 04-3567502</w:instrText>
+        <w:instrText xml:space="preserve">Partners In Health’s </w:instrText>
+      </w:r>
+      <w:r>
+        <w:rPr>
+          <w:rFonts w:ascii="Times New Roman" w:eastAsia="Times New Roman" w:hAnsi="Times New Roman" w:cs="Times New Roman"/>
+          <w:b/>
+          <w:color w:val="000000" w:themeColor="text1"/>
+          <w:sz w:val="16"/>
+          <w:szCs w:val="16"/>
+        </w:rPr>
+        <w:instrText>tax identification number (EIN)</w:instrText>
+      </w:r>
+      <w:r>
+        <w:rPr>
+          <w:rFonts w:ascii="Times New Roman" w:eastAsia="Times New Roman" w:hAnsi="Times New Roman" w:cs="Times New Roman"/>
+          <w:b/>
+          <w:color w:val="000000" w:themeColor="text1"/>
+          <w:sz w:val="16"/>
+          <w:szCs w:val="16"/>
+        </w:rPr>
+        <w:instrText xml:space="preserve"> is 04-3567502</w:instrText>
       </w:r>
       <w:r>
         <w:rPr>
@@ -1246,25 +1273,7 @@
           <w:sz w:val="21"/>
           <w:szCs w:val="21"/>
         </w:rPr>
-        <w:instrText>Contact</w:instrText>
-      </w:r>
-      <w:r>
-        <w:rPr>
-          <w:rFonts w:ascii="Times New Roman" w:eastAsia="Times New Roman" w:hAnsi="Times New Roman" w:cs="Times New Roman"/>
-          <w:color w:val="000000" w:themeColor="text1"/>
-          <w:sz w:val="21"/>
-          <w:szCs w:val="21"/>
-        </w:rPr>
-        <w:instrText>1</w:instrText>
-      </w:r>
-      <w:r>
-        <w:rPr>
-          <w:rFonts w:ascii="Times New Roman" w:eastAsia="Times New Roman" w:hAnsi="Times New Roman" w:cs="Times New Roman"/>
-          <w:color w:val="000000" w:themeColor="text1"/>
-          <w:sz w:val="21"/>
-          <w:szCs w:val="21"/>
-        </w:rPr>
-        <w:instrText xml:space="preserve"> "</w:instrText>
+        <w:instrText>Contact "</w:instrText>
       </w:r>
       <w:r>
         <w:rPr>
@@ -1488,6 +1497,143 @@
     <w:p>
       <w:pPr>
         <w:rPr>
+          <w:rFonts w:ascii="Times New Roman" w:eastAsia="Times New Roman" w:hAnsi="Times New Roman" w:cs="Times New Roman"/>
+          <w:color w:val="000000" w:themeColor="text1"/>
+          <w:sz w:val="21"/>
+          <w:szCs w:val="21"/>
+        </w:rPr>
+      </w:pPr>
+      <w:r>
+        <w:rPr>
+          <w:rFonts w:ascii="Times New Roman" w:eastAsia="Times New Roman" w:hAnsi="Times New Roman" w:cs="Times New Roman"/>
+          <w:color w:val="000000" w:themeColor="text1"/>
+          <w:sz w:val="21"/>
+          <w:szCs w:val="21"/>
+        </w:rPr>
+        <w:fldChar w:fldCharType="begin"/>
+      </w:r>
+      <w:r>
+        <w:rPr>
+          <w:rFonts w:ascii="Times New Roman" w:eastAsia="Times New Roman" w:hAnsi="Times New Roman" w:cs="Times New Roman"/>
+          <w:color w:val="000000" w:themeColor="text1"/>
+          <w:sz w:val="21"/>
+          <w:szCs w:val="21"/>
+        </w:rPr>
+        <w:instrText xml:space="preserve"> SET </w:instrText>
+      </w:r>
+      <w:r>
+        <w:rPr>
+          <w:rFonts w:ascii="Times New Roman" w:eastAsia="Times New Roman" w:hAnsi="Times New Roman" w:cs="Times New Roman"/>
+          <w:color w:val="000000" w:themeColor="text1"/>
+          <w:sz w:val="21"/>
+          <w:szCs w:val="21"/>
+        </w:rPr>
+        <w:instrText>P</w:instrText>
+      </w:r>
+      <w:r>
+        <w:rPr>
+          <w:rFonts w:ascii="Times New Roman" w:eastAsia="Times New Roman" w:hAnsi="Times New Roman" w:cs="Times New Roman"/>
+          <w:color w:val="000000" w:themeColor="text1"/>
+          <w:sz w:val="21"/>
+          <w:szCs w:val="21"/>
+        </w:rPr>
+        <w:instrText>GContact "</w:instrText>
+      </w:r>
+      <w:r>
+        <w:rPr>
+          <w:rFonts w:ascii="Times New Roman" w:eastAsia="Times New Roman" w:hAnsi="Times New Roman" w:cs="Times New Roman"/>
+          <w:color w:val="000000" w:themeColor="text1"/>
+          <w:sz w:val="21"/>
+          <w:szCs w:val="21"/>
+        </w:rPr>
+        <w:instrText>Erin Gilbert</w:instrText>
+      </w:r>
+      <w:r>
+        <w:rPr>
+          <w:rFonts w:ascii="Times New Roman" w:eastAsia="Times New Roman" w:hAnsi="Times New Roman" w:cs="Times New Roman"/>
+          <w:color w:val="000000" w:themeColor="text1"/>
+          <w:sz w:val="21"/>
+          <w:szCs w:val="21"/>
+        </w:rPr>
+        <w:instrText xml:space="preserve"> by phone at </w:instrText>
+      </w:r>
+      <w:r>
+        <w:rPr>
+          <w:rFonts w:ascii="Times New Roman" w:eastAsia="Times New Roman" w:hAnsi="Times New Roman" w:cs="Times New Roman"/>
+          <w:color w:val="000000" w:themeColor="text1"/>
+          <w:sz w:val="21"/>
+          <w:szCs w:val="21"/>
+        </w:rPr>
+        <w:instrText>(617) 384-5464</w:instrText>
+      </w:r>
+      <w:r>
+        <w:rPr>
+          <w:rFonts w:ascii="Times New Roman" w:eastAsia="Times New Roman" w:hAnsi="Times New Roman" w:cs="Times New Roman"/>
+          <w:color w:val="000000" w:themeColor="text1"/>
+          <w:sz w:val="21"/>
+          <w:szCs w:val="21"/>
+        </w:rPr>
+        <w:instrText xml:space="preserve"> or email</w:instrText>
+      </w:r>
+      <w:r>
+        <w:rPr>
+          <w:rFonts w:ascii="Times New Roman" w:eastAsia="Times New Roman" w:hAnsi="Times New Roman" w:cs="Times New Roman"/>
+          <w:color w:val="000000" w:themeColor="text1"/>
+          <w:sz w:val="21"/>
+          <w:szCs w:val="21"/>
+        </w:rPr>
+        <w:instrText xml:space="preserve"> </w:instrText>
+      </w:r>
+      <w:r>
+        <w:rPr>
+          <w:rFonts w:ascii="Times New Roman" w:eastAsia="Times New Roman" w:hAnsi="Times New Roman" w:cs="Times New Roman"/>
+          <w:color w:val="000000" w:themeColor="text1"/>
+          <w:sz w:val="21"/>
+          <w:szCs w:val="21"/>
+        </w:rPr>
+        <w:instrText xml:space="preserve">at </w:instrText>
+      </w:r>
+      <w:r>
+        <w:rPr>
+          <w:rFonts w:ascii="Times New Roman" w:eastAsia="Times New Roman" w:hAnsi="Times New Roman" w:cs="Times New Roman"/>
+          <w:color w:val="000000" w:themeColor="text1"/>
+          <w:sz w:val="21"/>
+          <w:szCs w:val="21"/>
+        </w:rPr>
+        <w:instrText>egilbert@pih.org</w:instrText>
+      </w:r>
+      <w:r>
+        <w:rPr>
+          <w:rFonts w:ascii="Times New Roman" w:eastAsia="Times New Roman" w:hAnsi="Times New Roman" w:cs="Times New Roman"/>
+          <w:color w:val="000000" w:themeColor="text1"/>
+          <w:sz w:val="21"/>
+          <w:szCs w:val="21"/>
+        </w:rPr>
+        <w:instrText xml:space="preserve">" </w:instrText>
+      </w:r>
+      <w:r>
+        <w:rPr>
+          <w:rFonts w:ascii="Times New Roman" w:eastAsia="Times New Roman" w:hAnsi="Times New Roman" w:cs="Times New Roman"/>
+          <w:color w:val="000000" w:themeColor="text1"/>
+          <w:sz w:val="21"/>
+          <w:szCs w:val="21"/>
+        </w:rPr>
+        <w:fldChar w:fldCharType="end"/>
+      </w:r>
+    </w:p>
+    <w:p>
+      <w:pPr>
+        <w:rPr>
+          <w:rFonts w:ascii="Times New Roman" w:eastAsia="Times New Roman" w:hAnsi="Times New Roman" w:cs="Times New Roman"/>
+          <w:color w:val="000000" w:themeColor="text1"/>
+          <w:sz w:val="21"/>
+          <w:szCs w:val="21"/>
+        </w:rPr>
+      </w:pPr>
+    </w:p>
+    <w:p>
+      <w:pPr>
+        <w:rPr>
           <w:rFonts w:ascii="Times New Roman" w:hAnsi="Times New Roman" w:cs="Times New Roman"/>
           <w:sz w:val="21"/>
           <w:szCs w:val="21"/>
@@ -1509,6 +1655,8 @@
         </w:rPr>
         <w:fldChar w:fldCharType="end"/>
       </w:r>
+      <w:bookmarkStart w:id="0" w:name="_GoBack"/>
+      <w:bookmarkEnd w:id="0"/>
     </w:p>
     <w:sectPr>
       <w:pgSz w:w="12240" w:h="15840" w:code="1"/>
@@ -2259,7 +2407,7 @@
 </file>
 
 <file path=customXml/itemProps1.xml><?xml version="1.0" encoding="utf-8"?>
-<ds:datastoreItem xmlns:ds="http://schemas.openxmlformats.org/officeDocument/2006/customXml" ds:itemID="{ADBE8199-182D-4136-8F10-B6DD6A85049F}">
+<ds:datastoreItem xmlns:ds="http://schemas.openxmlformats.org/officeDocument/2006/customXml" ds:itemID="{FA2F35D7-70A6-4401-990F-F0D5DD2004C7}">
   <ds:schemaRefs>
     <ds:schemaRef ds:uri="http://schemas.openxmlformats.org/officeDocument/2006/bibliography"/>
   </ds:schemaRefs>

</xml_diff>

<commit_message>
Ver 13 - Engage LB CC
</commit_message>
<xml_diff>
--- a/AckFramework_base.docx
+++ b/AckFramework_base.docx
@@ -132,7 +132,7 @@
                 <w:sz w:val="21"/>
                 <w:szCs w:val="21"/>
               </w:rPr>
-              <w:t>February 9, 2016</w:t>
+              <w:t>April 26, 2016</w:t>
             </w:r>
             <w:r>
               <w:rPr>
@@ -464,6 +464,7 @@
           <w:sz w:val="21"/>
           <w:szCs w:val="21"/>
         </w:rPr>
+        <w:lastRenderedPageBreak/>
         <w:instrText xml:space="preserve">"P.S. </w:instrText>
       </w:r>
       <w:r>
@@ -1227,7 +1228,25 @@
           <w:sz w:val="21"/>
           <w:szCs w:val="21"/>
         </w:rPr>
-        <w:instrText xml:space="preserve"> SET AGContact "Hillary Chisholm by phone at (617) 384-5465 or email at info@pih.org" </w:instrText>
+        <w:instrText xml:space="preserve"> SET AGContact "</w:instrText>
+      </w:r>
+      <w:r>
+        <w:rPr>
+          <w:rFonts w:ascii="Times New Roman" w:eastAsia="Times New Roman" w:hAnsi="Times New Roman" w:cs="Times New Roman"/>
+          <w:color w:val="000000" w:themeColor="text1"/>
+          <w:sz w:val="21"/>
+          <w:szCs w:val="21"/>
+        </w:rPr>
+        <w:instrText>Maya Brownstein</w:instrText>
+      </w:r>
+      <w:r>
+        <w:rPr>
+          <w:rFonts w:ascii="Times New Roman" w:eastAsia="Times New Roman" w:hAnsi="Times New Roman" w:cs="Times New Roman"/>
+          <w:color w:val="000000" w:themeColor="text1"/>
+          <w:sz w:val="21"/>
+          <w:szCs w:val="21"/>
+        </w:rPr>
+        <w:instrText xml:space="preserve"> by phone at (617) 384-5465 or email at info@pih.org" </w:instrText>
       </w:r>
       <w:r>
         <w:rPr>
@@ -1519,16 +1538,7 @@
           <w:sz w:val="21"/>
           <w:szCs w:val="21"/>
         </w:rPr>
-        <w:instrText xml:space="preserve"> SET </w:instrText>
-      </w:r>
-      <w:r>
-        <w:rPr>
-          <w:rFonts w:ascii="Times New Roman" w:eastAsia="Times New Roman" w:hAnsi="Times New Roman" w:cs="Times New Roman"/>
-          <w:color w:val="000000" w:themeColor="text1"/>
-          <w:sz w:val="21"/>
-          <w:szCs w:val="21"/>
-        </w:rPr>
-        <w:instrText>P</w:instrText>
+        <w:instrText xml:space="preserve"> SET P</w:instrText>
       </w:r>
       <w:r>
         <w:rPr>
@@ -1546,7 +1556,7 @@
           <w:sz w:val="21"/>
           <w:szCs w:val="21"/>
         </w:rPr>
-        <w:instrText>Erin Gilbert</w:instrText>
+        <w:instrText>Eva Barnes</w:instrText>
       </w:r>
       <w:r>
         <w:rPr>
@@ -1564,7 +1574,34 @@
           <w:sz w:val="21"/>
           <w:szCs w:val="21"/>
         </w:rPr>
-        <w:instrText>(617) 384-5464</w:instrText>
+        <w:instrText xml:space="preserve">(617) </w:instrText>
+      </w:r>
+      <w:r>
+        <w:rPr>
+          <w:rFonts w:ascii="Times New Roman" w:eastAsia="Times New Roman" w:hAnsi="Times New Roman" w:cs="Times New Roman"/>
+          <w:color w:val="000000" w:themeColor="text1"/>
+          <w:sz w:val="21"/>
+          <w:szCs w:val="21"/>
+        </w:rPr>
+        <w:instrText>998</w:instrText>
+      </w:r>
+      <w:r>
+        <w:rPr>
+          <w:rFonts w:ascii="Times New Roman" w:eastAsia="Times New Roman" w:hAnsi="Times New Roman" w:cs="Times New Roman"/>
+          <w:color w:val="000000" w:themeColor="text1"/>
+          <w:sz w:val="21"/>
+          <w:szCs w:val="21"/>
+        </w:rPr>
+        <w:instrText>-</w:instrText>
+      </w:r>
+      <w:r>
+        <w:rPr>
+          <w:rFonts w:ascii="Times New Roman" w:eastAsia="Times New Roman" w:hAnsi="Times New Roman" w:cs="Times New Roman"/>
+          <w:color w:val="000000" w:themeColor="text1"/>
+          <w:sz w:val="21"/>
+          <w:szCs w:val="21"/>
+        </w:rPr>
+        <w:instrText>6533</w:instrText>
       </w:r>
       <w:r>
         <w:rPr>
@@ -1600,7 +1637,18 @@
           <w:sz w:val="21"/>
           <w:szCs w:val="21"/>
         </w:rPr>
-        <w:instrText>egilbert@pih.org</w:instrText>
+        <w:instrText>ebarnes</w:instrText>
+      </w:r>
+      <w:bookmarkStart w:id="0" w:name="_GoBack"/>
+      <w:bookmarkEnd w:id="0"/>
+      <w:r>
+        <w:rPr>
+          <w:rFonts w:ascii="Times New Roman" w:eastAsia="Times New Roman" w:hAnsi="Times New Roman" w:cs="Times New Roman"/>
+          <w:color w:val="000000" w:themeColor="text1"/>
+          <w:sz w:val="21"/>
+          <w:szCs w:val="21"/>
+        </w:rPr>
+        <w:instrText>@pih.org</w:instrText>
       </w:r>
       <w:r>
         <w:rPr>
@@ -1655,8 +1703,6 @@
         </w:rPr>
         <w:fldChar w:fldCharType="end"/>
       </w:r>
-      <w:bookmarkStart w:id="0" w:name="_GoBack"/>
-      <w:bookmarkEnd w:id="0"/>
     </w:p>
     <w:sectPr>
       <w:pgSz w:w="12240" w:h="15840" w:code="1"/>
@@ -2407,7 +2453,7 @@
 </file>
 
 <file path=customXml/itemProps1.xml><?xml version="1.0" encoding="utf-8"?>
-<ds:datastoreItem xmlns:ds="http://schemas.openxmlformats.org/officeDocument/2006/customXml" ds:itemID="{FA2F35D7-70A6-4401-990F-F0D5DD2004C7}">
+<ds:datastoreItem xmlns:ds="http://schemas.openxmlformats.org/officeDocument/2006/customXml" ds:itemID="{4E7D4D8A-9A71-426D-8B4F-FBF1A5A62297}">
   <ds:schemaRefs>
     <ds:schemaRef ds:uri="http://schemas.openxmlformats.org/officeDocument/2006/bibliography"/>
   </ds:schemaRefs>

</xml_diff>

<commit_message>
updated principal gift contact info to rIvanowsky
</commit_message>
<xml_diff>
--- a/AckFramework_base.docx
+++ b/AckFramework_base.docx
@@ -132,7 +132,7 @@
                 <w:sz w:val="21"/>
                 <w:szCs w:val="21"/>
               </w:rPr>
-              <w:t>April 26, 2016</w:t>
+              <w:t>October 12, 2016</w:t>
             </w:r>
             <w:r>
               <w:rPr>
@@ -1246,7 +1246,43 @@
           <w:sz w:val="21"/>
           <w:szCs w:val="21"/>
         </w:rPr>
-        <w:instrText xml:space="preserve"> by phone at (617) 384-5465 or email at info@pih.org" </w:instrText>
+        <w:instrText xml:space="preserve"> by phone at (</w:instrText>
+      </w:r>
+      <w:r>
+        <w:rPr>
+          <w:rFonts w:ascii="Times New Roman" w:eastAsia="Times New Roman" w:hAnsi="Times New Roman" w:cs="Times New Roman"/>
+          <w:color w:val="000000" w:themeColor="text1"/>
+          <w:sz w:val="21"/>
+          <w:szCs w:val="21"/>
+        </w:rPr>
+        <w:instrText>857</w:instrText>
+      </w:r>
+      <w:r>
+        <w:rPr>
+          <w:rFonts w:ascii="Times New Roman" w:eastAsia="Times New Roman" w:hAnsi="Times New Roman" w:cs="Times New Roman"/>
+          <w:color w:val="000000" w:themeColor="text1"/>
+          <w:sz w:val="21"/>
+          <w:szCs w:val="21"/>
+        </w:rPr>
+        <w:instrText xml:space="preserve">) </w:instrText>
+      </w:r>
+      <w:r>
+        <w:rPr>
+          <w:rFonts w:ascii="Times New Roman" w:eastAsia="Times New Roman" w:hAnsi="Times New Roman" w:cs="Times New Roman"/>
+          <w:color w:val="000000" w:themeColor="text1"/>
+          <w:sz w:val="21"/>
+          <w:szCs w:val="21"/>
+        </w:rPr>
+        <w:instrText>880-5600</w:instrText>
+      </w:r>
+      <w:r>
+        <w:rPr>
+          <w:rFonts w:ascii="Times New Roman" w:eastAsia="Times New Roman" w:hAnsi="Times New Roman" w:cs="Times New Roman"/>
+          <w:color w:val="000000" w:themeColor="text1"/>
+          <w:sz w:val="21"/>
+          <w:szCs w:val="21"/>
+        </w:rPr>
+        <w:instrText xml:space="preserve"> or email at info@pih.org" </w:instrText>
       </w:r>
       <w:r>
         <w:rPr>
@@ -1301,25 +1337,61 @@
           <w:sz w:val="21"/>
           <w:szCs w:val="21"/>
         </w:rPr>
-        <w:instrText>Sarah Belschner</w:instrText>
-      </w:r>
-      <w:r>
-        <w:rPr>
-          <w:rFonts w:ascii="Times New Roman" w:eastAsia="Times New Roman" w:hAnsi="Times New Roman" w:cs="Times New Roman"/>
-          <w:color w:val="000000" w:themeColor="text1"/>
-          <w:sz w:val="21"/>
-          <w:szCs w:val="21"/>
-        </w:rPr>
-        <w:instrText xml:space="preserve"> by phone at (617) 998-</w:instrText>
-      </w:r>
-      <w:r>
-        <w:rPr>
-          <w:rFonts w:ascii="Times New Roman" w:eastAsia="Times New Roman" w:hAnsi="Times New Roman" w:cs="Times New Roman"/>
-          <w:color w:val="000000" w:themeColor="text1"/>
-          <w:sz w:val="21"/>
-          <w:szCs w:val="21"/>
-        </w:rPr>
-        <w:instrText>8923</w:instrText>
+        <w:instrText>Bridget Boyle</w:instrText>
+      </w:r>
+      <w:r>
+        <w:rPr>
+          <w:rFonts w:ascii="Times New Roman" w:eastAsia="Times New Roman" w:hAnsi="Times New Roman" w:cs="Times New Roman"/>
+          <w:color w:val="000000" w:themeColor="text1"/>
+          <w:sz w:val="21"/>
+          <w:szCs w:val="21"/>
+        </w:rPr>
+        <w:instrText xml:space="preserve"> by phone at (</w:instrText>
+      </w:r>
+      <w:r>
+        <w:rPr>
+          <w:rFonts w:ascii="Times New Roman" w:eastAsia="Times New Roman" w:hAnsi="Times New Roman" w:cs="Times New Roman"/>
+          <w:color w:val="000000" w:themeColor="text1"/>
+          <w:sz w:val="21"/>
+          <w:szCs w:val="21"/>
+        </w:rPr>
+        <w:instrText>857</w:instrText>
+      </w:r>
+      <w:r>
+        <w:rPr>
+          <w:rFonts w:ascii="Times New Roman" w:eastAsia="Times New Roman" w:hAnsi="Times New Roman" w:cs="Times New Roman"/>
+          <w:color w:val="000000" w:themeColor="text1"/>
+          <w:sz w:val="21"/>
+          <w:szCs w:val="21"/>
+        </w:rPr>
+        <w:instrText xml:space="preserve">) </w:instrText>
+      </w:r>
+      <w:r>
+        <w:rPr>
+          <w:rFonts w:ascii="Times New Roman" w:eastAsia="Times New Roman" w:hAnsi="Times New Roman" w:cs="Times New Roman"/>
+          <w:color w:val="000000" w:themeColor="text1"/>
+          <w:sz w:val="21"/>
+          <w:szCs w:val="21"/>
+        </w:rPr>
+        <w:instrText>880</w:instrText>
+      </w:r>
+      <w:r>
+        <w:rPr>
+          <w:rFonts w:ascii="Times New Roman" w:eastAsia="Times New Roman" w:hAnsi="Times New Roman" w:cs="Times New Roman"/>
+          <w:color w:val="000000" w:themeColor="text1"/>
+          <w:sz w:val="21"/>
+          <w:szCs w:val="21"/>
+        </w:rPr>
+        <w:instrText>-</w:instrText>
+      </w:r>
+      <w:r>
+        <w:rPr>
+          <w:rFonts w:ascii="Times New Roman" w:eastAsia="Times New Roman" w:hAnsi="Times New Roman" w:cs="Times New Roman"/>
+          <w:color w:val="000000" w:themeColor="text1"/>
+          <w:sz w:val="21"/>
+          <w:szCs w:val="21"/>
+        </w:rPr>
+        <w:instrText>5737</w:instrText>
       </w:r>
       <w:r>
         <w:rPr>
@@ -1337,16 +1409,16 @@
           <w:sz w:val="21"/>
           <w:szCs w:val="21"/>
         </w:rPr>
-        <w:instrText>sbelschne</w:instrText>
-      </w:r>
-      <w:r>
-        <w:rPr>
-          <w:rFonts w:ascii="Times New Roman" w:eastAsia="Times New Roman" w:hAnsi="Times New Roman" w:cs="Times New Roman"/>
-          <w:color w:val="000000" w:themeColor="text1"/>
-          <w:sz w:val="21"/>
-          <w:szCs w:val="21"/>
-        </w:rPr>
-        <w:instrText xml:space="preserve">r@pih.org" </w:instrText>
+        <w:instrText>bboyle</w:instrText>
+      </w:r>
+      <w:r>
+        <w:rPr>
+          <w:rFonts w:ascii="Times New Roman" w:eastAsia="Times New Roman" w:hAnsi="Times New Roman" w:cs="Times New Roman"/>
+          <w:color w:val="000000" w:themeColor="text1"/>
+          <w:sz w:val="21"/>
+          <w:szCs w:val="21"/>
+        </w:rPr>
+        <w:instrText xml:space="preserve">@pih.org" </w:instrText>
       </w:r>
       <w:r>
         <w:rPr>
@@ -1465,7 +1537,61 @@
           <w:sz w:val="21"/>
           <w:szCs w:val="21"/>
         </w:rPr>
-        <w:instrText>Jessica Carbone by phone at (617) 998-6539</w:instrText>
+        <w:instrText>Rachel Ivanowsky</w:instrText>
+      </w:r>
+      <w:r>
+        <w:rPr>
+          <w:rFonts w:ascii="Times New Roman" w:eastAsia="Times New Roman" w:hAnsi="Times New Roman" w:cs="Times New Roman"/>
+          <w:color w:val="000000" w:themeColor="text1"/>
+          <w:sz w:val="21"/>
+          <w:szCs w:val="21"/>
+        </w:rPr>
+        <w:instrText xml:space="preserve"> by phone at (</w:instrText>
+      </w:r>
+      <w:r>
+        <w:rPr>
+          <w:rFonts w:ascii="Times New Roman" w:eastAsia="Times New Roman" w:hAnsi="Times New Roman" w:cs="Times New Roman"/>
+          <w:color w:val="000000" w:themeColor="text1"/>
+          <w:sz w:val="21"/>
+          <w:szCs w:val="21"/>
+        </w:rPr>
+        <w:instrText>857</w:instrText>
+      </w:r>
+      <w:r>
+        <w:rPr>
+          <w:rFonts w:ascii="Times New Roman" w:eastAsia="Times New Roman" w:hAnsi="Times New Roman" w:cs="Times New Roman"/>
+          <w:color w:val="000000" w:themeColor="text1"/>
+          <w:sz w:val="21"/>
+          <w:szCs w:val="21"/>
+        </w:rPr>
+        <w:instrText xml:space="preserve">) </w:instrText>
+      </w:r>
+      <w:r>
+        <w:rPr>
+          <w:rFonts w:ascii="Times New Roman" w:eastAsia="Times New Roman" w:hAnsi="Times New Roman" w:cs="Times New Roman"/>
+          <w:color w:val="000000" w:themeColor="text1"/>
+          <w:sz w:val="21"/>
+          <w:szCs w:val="21"/>
+        </w:rPr>
+        <w:instrText>880</w:instrText>
+      </w:r>
+      <w:r>
+        <w:rPr>
+          <w:rFonts w:ascii="Times New Roman" w:eastAsia="Times New Roman" w:hAnsi="Times New Roman" w:cs="Times New Roman"/>
+          <w:color w:val="000000" w:themeColor="text1"/>
+          <w:sz w:val="21"/>
+          <w:szCs w:val="21"/>
+        </w:rPr>
+        <w:instrText>-</w:instrText>
+      </w:r>
+      <w:r>
+        <w:rPr>
+          <w:rFonts w:ascii="Times New Roman" w:eastAsia="Times New Roman" w:hAnsi="Times New Roman" w:cs="Times New Roman"/>
+          <w:color w:val="000000" w:themeColor="text1"/>
+          <w:sz w:val="21"/>
+          <w:szCs w:val="21"/>
+        </w:rPr>
+        <w:instrText>5715</w:instrText>
       </w:r>
       <w:r>
         <w:rPr>
@@ -1483,7 +1609,7 @@
           <w:sz w:val="21"/>
           <w:szCs w:val="21"/>
         </w:rPr>
-        <w:instrText>jcarbone</w:instrText>
+        <w:instrText>rivanowsky</w:instrText>
       </w:r>
       <w:r>
         <w:rPr>
@@ -1556,69 +1682,6 @@
           <w:sz w:val="21"/>
           <w:szCs w:val="21"/>
         </w:rPr>
-        <w:instrText>Eva Barnes</w:instrText>
-      </w:r>
-      <w:r>
-        <w:rPr>
-          <w:rFonts w:ascii="Times New Roman" w:eastAsia="Times New Roman" w:hAnsi="Times New Roman" w:cs="Times New Roman"/>
-          <w:color w:val="000000" w:themeColor="text1"/>
-          <w:sz w:val="21"/>
-          <w:szCs w:val="21"/>
-        </w:rPr>
-        <w:instrText xml:space="preserve"> by phone at </w:instrText>
-      </w:r>
-      <w:r>
-        <w:rPr>
-          <w:rFonts w:ascii="Times New Roman" w:eastAsia="Times New Roman" w:hAnsi="Times New Roman" w:cs="Times New Roman"/>
-          <w:color w:val="000000" w:themeColor="text1"/>
-          <w:sz w:val="21"/>
-          <w:szCs w:val="21"/>
-        </w:rPr>
-        <w:instrText xml:space="preserve">(617) </w:instrText>
-      </w:r>
-      <w:r>
-        <w:rPr>
-          <w:rFonts w:ascii="Times New Roman" w:eastAsia="Times New Roman" w:hAnsi="Times New Roman" w:cs="Times New Roman"/>
-          <w:color w:val="000000" w:themeColor="text1"/>
-          <w:sz w:val="21"/>
-          <w:szCs w:val="21"/>
-        </w:rPr>
-        <w:instrText>998</w:instrText>
-      </w:r>
-      <w:r>
-        <w:rPr>
-          <w:rFonts w:ascii="Times New Roman" w:eastAsia="Times New Roman" w:hAnsi="Times New Roman" w:cs="Times New Roman"/>
-          <w:color w:val="000000" w:themeColor="text1"/>
-          <w:sz w:val="21"/>
-          <w:szCs w:val="21"/>
-        </w:rPr>
-        <w:instrText>-</w:instrText>
-      </w:r>
-      <w:r>
-        <w:rPr>
-          <w:rFonts w:ascii="Times New Roman" w:eastAsia="Times New Roman" w:hAnsi="Times New Roman" w:cs="Times New Roman"/>
-          <w:color w:val="000000" w:themeColor="text1"/>
-          <w:sz w:val="21"/>
-          <w:szCs w:val="21"/>
-        </w:rPr>
-        <w:instrText>6533</w:instrText>
-      </w:r>
-      <w:r>
-        <w:rPr>
-          <w:rFonts w:ascii="Times New Roman" w:eastAsia="Times New Roman" w:hAnsi="Times New Roman" w:cs="Times New Roman"/>
-          <w:color w:val="000000" w:themeColor="text1"/>
-          <w:sz w:val="21"/>
-          <w:szCs w:val="21"/>
-        </w:rPr>
-        <w:instrText xml:space="preserve"> or email</w:instrText>
-      </w:r>
-      <w:r>
-        <w:rPr>
-          <w:rFonts w:ascii="Times New Roman" w:eastAsia="Times New Roman" w:hAnsi="Times New Roman" w:cs="Times New Roman"/>
-          <w:color w:val="000000" w:themeColor="text1"/>
-          <w:sz w:val="21"/>
-          <w:szCs w:val="21"/>
-        </w:rPr>
         <w:instrText xml:space="preserve"> </w:instrText>
       </w:r>
       <w:r>
@@ -1628,28 +1691,46 @@
           <w:sz w:val="21"/>
           <w:szCs w:val="21"/>
         </w:rPr>
-        <w:instrText xml:space="preserve">at </w:instrText>
-      </w:r>
-      <w:r>
-        <w:rPr>
-          <w:rFonts w:ascii="Times New Roman" w:eastAsia="Times New Roman" w:hAnsi="Times New Roman" w:cs="Times New Roman"/>
-          <w:color w:val="000000" w:themeColor="text1"/>
-          <w:sz w:val="21"/>
-          <w:szCs w:val="21"/>
-        </w:rPr>
-        <w:instrText>ebarnes</w:instrText>
+        <w:instrText>Rachel Ivanowsky by phone at (857) 880-5715</w:instrText>
+      </w:r>
+      <w:r>
+        <w:rPr>
+          <w:rFonts w:ascii="Times New Roman" w:eastAsia="Times New Roman" w:hAnsi="Times New Roman" w:cs="Times New Roman"/>
+          <w:color w:val="000000" w:themeColor="text1"/>
+          <w:sz w:val="21"/>
+          <w:szCs w:val="21"/>
+        </w:rPr>
+        <w:instrText xml:space="preserve"> or email at </w:instrText>
+      </w:r>
+      <w:r>
+        <w:rPr>
+          <w:rFonts w:ascii="Times New Roman" w:eastAsia="Times New Roman" w:hAnsi="Times New Roman" w:cs="Times New Roman"/>
+          <w:color w:val="000000" w:themeColor="text1"/>
+          <w:sz w:val="21"/>
+          <w:szCs w:val="21"/>
+        </w:rPr>
+        <w:instrText>rivanowsky</w:instrText>
+      </w:r>
+      <w:r>
+        <w:rPr>
+          <w:rFonts w:ascii="Times New Roman" w:eastAsia="Times New Roman" w:hAnsi="Times New Roman" w:cs="Times New Roman"/>
+          <w:color w:val="000000" w:themeColor="text1"/>
+          <w:sz w:val="21"/>
+          <w:szCs w:val="21"/>
+        </w:rPr>
+        <w:instrText>@pih.org</w:instrText>
+      </w:r>
+      <w:r>
+        <w:rPr>
+          <w:rFonts w:ascii="Times New Roman" w:eastAsia="Times New Roman" w:hAnsi="Times New Roman" w:cs="Times New Roman"/>
+          <w:color w:val="000000" w:themeColor="text1"/>
+          <w:sz w:val="21"/>
+          <w:szCs w:val="21"/>
+        </w:rPr>
+        <w:instrText xml:space="preserve"> </w:instrText>
       </w:r>
       <w:bookmarkStart w:id="0" w:name="_GoBack"/>
       <w:bookmarkEnd w:id="0"/>
-      <w:r>
-        <w:rPr>
-          <w:rFonts w:ascii="Times New Roman" w:eastAsia="Times New Roman" w:hAnsi="Times New Roman" w:cs="Times New Roman"/>
-          <w:color w:val="000000" w:themeColor="text1"/>
-          <w:sz w:val="21"/>
-          <w:szCs w:val="21"/>
-        </w:rPr>
-        <w:instrText>@pih.org</w:instrText>
-      </w:r>
       <w:r>
         <w:rPr>
           <w:rFonts w:ascii="Times New Roman" w:eastAsia="Times New Roman" w:hAnsi="Times New Roman" w:cs="Times New Roman"/>
@@ -2453,7 +2534,7 @@
 </file>
 
 <file path=customXml/itemProps1.xml><?xml version="1.0" encoding="utf-8"?>
-<ds:datastoreItem xmlns:ds="http://schemas.openxmlformats.org/officeDocument/2006/customXml" ds:itemID="{4E7D4D8A-9A71-426D-8B4F-FBF1A5A62297}">
+<ds:datastoreItem xmlns:ds="http://schemas.openxmlformats.org/officeDocument/2006/customXml" ds:itemID="{979B65E4-4B30-4206-804A-F1B967200CA1}">
   <ds:schemaRefs>
     <ds:schemaRef ds:uri="http://schemas.openxmlformats.org/officeDocument/2006/bibliography"/>
   </ds:schemaRefs>

</xml_diff>

<commit_message>
bringing git up to date
</commit_message>
<xml_diff>
--- a/AckFramework_base.docx
+++ b/AckFramework_base.docx
@@ -132,7 +132,7 @@
                 <w:sz w:val="21"/>
                 <w:szCs w:val="21"/>
               </w:rPr>
-              <w:t>October 12, 2016</w:t>
+              <w:t>February 6, 2017</w:t>
             </w:r>
             <w:r>
               <w:rPr>
@@ -932,7 +932,150 @@
           <w:sz w:val="21"/>
           <w:szCs w:val="21"/>
         </w:rPr>
-        <w:instrText xml:space="preserve"> SET BenefitsTaxLanguage </w:instrText>
+        <w:instrText xml:space="preserve"> SET </w:instrText>
+      </w:r>
+      <w:r>
+        <w:rPr>
+          <w:rFonts w:ascii="Times New Roman" w:eastAsia="Times New Roman" w:hAnsi="Times New Roman" w:cs="Times New Roman"/>
+          <w:noProof/>
+          <w:color w:val="000000" w:themeColor="text1"/>
+          <w:sz w:val="21"/>
+          <w:szCs w:val="21"/>
+        </w:rPr>
+        <w:instrText>UGHE</w:instrText>
+      </w:r>
+      <w:r>
+        <w:rPr>
+          <w:rFonts w:ascii="Times New Roman" w:eastAsia="Times New Roman" w:hAnsi="Times New Roman" w:cs="Times New Roman"/>
+          <w:noProof/>
+          <w:color w:val="000000" w:themeColor="text1"/>
+          <w:sz w:val="21"/>
+          <w:szCs w:val="21"/>
+        </w:rPr>
+        <w:instrText xml:space="preserve">TaxLanguage </w:instrText>
+      </w:r>
+    </w:p>
+    <w:p>
+      <w:pPr>
+        <w:rPr>
+          <w:rFonts w:ascii="Times New Roman" w:eastAsia="Times New Roman" w:hAnsi="Times New Roman" w:cs="Times New Roman"/>
+          <w:color w:val="000000" w:themeColor="text1"/>
+          <w:sz w:val="16"/>
+          <w:szCs w:val="16"/>
+        </w:rPr>
+      </w:pPr>
+      <w:r>
+        <w:rPr>
+          <w:rFonts w:ascii="Times New Roman" w:eastAsia="Times New Roman" w:hAnsi="Times New Roman" w:cs="Times New Roman"/>
+          <w:color w:val="000000" w:themeColor="text1"/>
+          <w:sz w:val="16"/>
+          <w:szCs w:val="16"/>
+        </w:rPr>
+        <w:instrText>“</w:instrText>
+      </w:r>
+      <w:r>
+        <w:rPr>
+          <w:rFonts w:ascii="Times New Roman" w:eastAsia="Times New Roman" w:hAnsi="Times New Roman" w:cs="Times New Roman"/>
+          <w:color w:val="000000" w:themeColor="text1"/>
+          <w:sz w:val="16"/>
+          <w:szCs w:val="16"/>
+        </w:rPr>
+        <w:instrText>UGHE is a private, accredited, non-profit university that is wholly owned and operated by</w:instrText>
+      </w:r>
+      <w:r>
+        <w:rPr>
+          <w:rFonts w:ascii="Times New Roman" w:eastAsia="Times New Roman" w:hAnsi="Times New Roman" w:cs="Times New Roman"/>
+          <w:color w:val="000000" w:themeColor="text1"/>
+          <w:sz w:val="16"/>
+          <w:szCs w:val="16"/>
+        </w:rPr>
+        <w:instrText xml:space="preserve"> </w:instrText>
+      </w:r>
+      <w:r>
+        <w:rPr>
+          <w:rFonts w:ascii="Times New Roman" w:eastAsia="Times New Roman" w:hAnsi="Times New Roman" w:cs="Times New Roman"/>
+          <w:color w:val="000000" w:themeColor="text1"/>
+          <w:sz w:val="16"/>
+          <w:szCs w:val="16"/>
+        </w:rPr>
+        <w:instrText>Partners In Health, a 501 (c)(3) not for profit organization</w:instrText>
+      </w:r>
+      <w:r>
+        <w:rPr>
+          <w:rFonts w:ascii="Times New Roman" w:eastAsia="Times New Roman" w:hAnsi="Times New Roman" w:cs="Times New Roman"/>
+          <w:color w:val="000000" w:themeColor="text1"/>
+          <w:sz w:val="16"/>
+          <w:szCs w:val="16"/>
+        </w:rPr>
+        <w:instrText>. Partners In Health</w:instrText>
+      </w:r>
+      <w:r>
+        <w:rPr>
+          <w:rFonts w:ascii="Times New Roman" w:eastAsia="Times New Roman" w:hAnsi="Times New Roman" w:cs="Times New Roman"/>
+          <w:color w:val="000000" w:themeColor="text1"/>
+          <w:sz w:val="16"/>
+          <w:szCs w:val="16"/>
+        </w:rPr>
+        <w:instrText xml:space="preserve"> has not provided any goods or services, in whole or in part, to you in consideration for this voluntary </w:instrText>
+      </w:r>
+      <w:r>
+        <w:rPr>
+          <w:rFonts w:ascii="Times New Roman" w:eastAsia="Times New Roman" w:hAnsi="Times New Roman" w:cs="Times New Roman"/>
+          <w:noProof/>
+          <w:color w:val="000000" w:themeColor="text1"/>
+          <w:sz w:val="16"/>
+          <w:szCs w:val="16"/>
+        </w:rPr>
+        <w:fldChar w:fldCharType="begin"/>
+      </w:r>
+      <w:r>
+        <w:rPr>
+          <w:rFonts w:ascii="Times New Roman" w:eastAsia="Times New Roman" w:hAnsi="Times New Roman" w:cs="Times New Roman"/>
+          <w:noProof/>
+          <w:color w:val="000000" w:themeColor="text1"/>
+          <w:sz w:val="16"/>
+          <w:szCs w:val="16"/>
+        </w:rPr>
+        <w:instrText xml:space="preserve"> DOCVARIABLE varTaxGiftType </w:instrText>
+      </w:r>
+      <w:r>
+        <w:rPr>
+          <w:rFonts w:ascii="Times New Roman" w:eastAsia="Times New Roman" w:hAnsi="Times New Roman" w:cs="Times New Roman"/>
+          <w:noProof/>
+          <w:color w:val="000000" w:themeColor="text1"/>
+          <w:sz w:val="16"/>
+          <w:szCs w:val="16"/>
+        </w:rPr>
+        <w:fldChar w:fldCharType="separate"/>
+      </w:r>
+      <w:r>
+        <w:rPr>
+          <w:rFonts w:ascii="Times New Roman" w:eastAsia="Times New Roman" w:hAnsi="Times New Roman" w:cs="Times New Roman"/>
+          <w:noProof/>
+          <w:color w:val="000000" w:themeColor="text1"/>
+          <w:sz w:val="16"/>
+          <w:szCs w:val="16"/>
+        </w:rPr>
+        <w:instrText>cash</w:instrText>
+      </w:r>
+      <w:r>
+        <w:rPr>
+          <w:rFonts w:ascii="Times New Roman" w:eastAsia="Times New Roman" w:hAnsi="Times New Roman" w:cs="Times New Roman"/>
+          <w:noProof/>
+          <w:color w:val="000000" w:themeColor="text1"/>
+          <w:sz w:val="16"/>
+          <w:szCs w:val="16"/>
+        </w:rPr>
+        <w:fldChar w:fldCharType="end"/>
+      </w:r>
+      <w:r>
+        <w:rPr>
+          <w:rFonts w:ascii="Times New Roman" w:eastAsia="Times New Roman" w:hAnsi="Times New Roman" w:cs="Times New Roman"/>
+          <w:color w:val="000000" w:themeColor="text1"/>
+          <w:sz w:val="16"/>
+          <w:szCs w:val="16"/>
+        </w:rPr>
+        <w:instrText>contribution.  If you wish to claim the tax deductibility of this gift in the U.S., please retain this acknowledgment letter for your files.</w:instrText>
       </w:r>
     </w:p>
     <w:p>
@@ -943,44 +1086,98 @@
         </w:tabs>
         <w:rPr>
           <w:rFonts w:ascii="Times New Roman" w:eastAsia="Times New Roman" w:hAnsi="Times New Roman" w:cs="Times New Roman"/>
-          <w:color w:val="000000" w:themeColor="text1"/>
-          <w:sz w:val="16"/>
-          <w:szCs w:val="16"/>
+          <w:noProof/>
+          <w:color w:val="000000" w:themeColor="text1"/>
+          <w:sz w:val="21"/>
+          <w:szCs w:val="21"/>
         </w:rPr>
       </w:pPr>
       <w:r>
         <w:rPr>
           <w:rFonts w:ascii="Times New Roman" w:eastAsia="Times New Roman" w:hAnsi="Times New Roman" w:cs="Times New Roman"/>
-          <w:color w:val="000000" w:themeColor="text1"/>
-          <w:sz w:val="16"/>
-          <w:szCs w:val="16"/>
-        </w:rPr>
-        <w:instrText>“For federal income tax purposes, you can deduct as a charitable contribution the amount of this contribution less its fair market value, which we estimate to be $</w:instrText>
-      </w:r>
-      <w:r>
-        <w:rPr>
-          <w:rFonts w:ascii="Times New Roman" w:eastAsia="Times New Roman" w:hAnsi="Times New Roman" w:cs="Times New Roman"/>
-          <w:color w:val="000000" w:themeColor="text1"/>
-          <w:sz w:val="16"/>
-          <w:szCs w:val="16"/>
+          <w:b/>
+          <w:color w:val="000000" w:themeColor="text1"/>
+          <w:sz w:val="16"/>
+          <w:szCs w:val="16"/>
+        </w:rPr>
+        <w:instrText>Partners In Health’s tax identification number (EIN)</w:instrText>
+      </w:r>
+      <w:r>
+        <w:rPr>
+          <w:rFonts w:ascii="Times New Roman" w:eastAsia="Times New Roman" w:hAnsi="Times New Roman" w:cs="Times New Roman"/>
+          <w:b/>
+          <w:color w:val="000000" w:themeColor="text1"/>
+          <w:sz w:val="16"/>
+          <w:szCs w:val="16"/>
+        </w:rPr>
+        <w:instrText xml:space="preserve"> is 04-3567502</w:instrText>
+      </w:r>
+      <w:r>
+        <w:rPr>
+          <w:rFonts w:ascii="Times New Roman" w:eastAsia="Times New Roman" w:hAnsi="Times New Roman" w:cs="Times New Roman"/>
+          <w:color w:val="000000" w:themeColor="text1"/>
+          <w:sz w:val="16"/>
+          <w:szCs w:val="16"/>
+        </w:rPr>
+        <w:instrText>”</w:instrText>
+      </w:r>
+      <w:r>
+        <w:rPr>
+          <w:rFonts w:ascii="Times New Roman" w:eastAsia="Times New Roman" w:hAnsi="Times New Roman" w:cs="Times New Roman"/>
+          <w:noProof/>
+          <w:color w:val="000000" w:themeColor="text1"/>
+          <w:sz w:val="21"/>
+          <w:szCs w:val="21"/>
+        </w:rPr>
+        <w:instrText xml:space="preserve"> </w:instrText>
+      </w:r>
+      <w:r>
+        <w:rPr>
+          <w:rFonts w:ascii="Times New Roman" w:eastAsia="Times New Roman" w:hAnsi="Times New Roman" w:cs="Times New Roman"/>
+          <w:noProof/>
+          <w:color w:val="000000" w:themeColor="text1"/>
+          <w:sz w:val="21"/>
+          <w:szCs w:val="21"/>
+        </w:rPr>
+        <w:fldChar w:fldCharType="separate"/>
+      </w:r>
+      <w:r>
+        <w:rPr>
+          <w:rFonts w:ascii="Times New Roman" w:eastAsia="Times New Roman" w:hAnsi="Times New Roman" w:cs="Times New Roman"/>
+          <w:noProof/>
+          <w:color w:val="000000" w:themeColor="text1"/>
+          <w:sz w:val="21"/>
+          <w:szCs w:val="21"/>
+        </w:rPr>
+        <w:instrText xml:space="preserve">For federal income tax purposes, you can deduct as a charitable contribution the amount of this contribution less its fair market value, which we estimate to be </w:instrText>
+      </w:r>
+      <w:r>
+        <w:rPr>
+          <w:rFonts w:ascii="Times New Roman" w:eastAsia="Times New Roman" w:hAnsi="Times New Roman" w:cs="Times New Roman"/>
+          <w:noProof/>
+          <w:color w:val="000000" w:themeColor="text1"/>
+          <w:sz w:val="21"/>
+          <w:szCs w:val="21"/>
         </w:rPr>
         <w:fldChar w:fldCharType="begin"/>
       </w:r>
       <w:r>
         <w:rPr>
           <w:rFonts w:ascii="Times New Roman" w:eastAsia="Times New Roman" w:hAnsi="Times New Roman" w:cs="Times New Roman"/>
-          <w:color w:val="000000" w:themeColor="text1"/>
-          <w:sz w:val="16"/>
-          <w:szCs w:val="16"/>
-        </w:rPr>
-        <w:instrText xml:space="preserve"> DOCVARIABLE varBenefits </w:instrText>
-      </w:r>
-      <w:r>
-        <w:rPr>
-          <w:rFonts w:ascii="Times New Roman" w:eastAsia="Times New Roman" w:hAnsi="Times New Roman" w:cs="Times New Roman"/>
-          <w:color w:val="000000" w:themeColor="text1"/>
-          <w:sz w:val="16"/>
-          <w:szCs w:val="16"/>
+          <w:noProof/>
+          <w:color w:val="000000" w:themeColor="text1"/>
+          <w:sz w:val="21"/>
+          <w:szCs w:val="21"/>
+        </w:rPr>
+        <w:instrText xml:space="preserve"> MERGEFIELD Benefits_Amount_Total_For_Gift \# $,0 </w:instrText>
+      </w:r>
+      <w:r>
+        <w:rPr>
+          <w:rFonts w:ascii="Times New Roman" w:eastAsia="Times New Roman" w:hAnsi="Times New Roman" w:cs="Times New Roman"/>
+          <w:noProof/>
+          <w:color w:val="000000" w:themeColor="text1"/>
+          <w:sz w:val="21"/>
+          <w:szCs w:val="21"/>
         </w:rPr>
         <w:fldChar w:fldCharType="separate"/>
       </w:r>
@@ -989,26 +1186,28 @@
           <w:rFonts w:ascii="Times New Roman" w:eastAsia="Times New Roman" w:hAnsi="Times New Roman" w:cs="Times New Roman"/>
           <w:noProof/>
           <w:color w:val="000000" w:themeColor="text1"/>
-          <w:sz w:val="16"/>
-          <w:szCs w:val="16"/>
+          <w:sz w:val="21"/>
+          <w:szCs w:val="21"/>
         </w:rPr>
         <w:instrText>$45</w:instrText>
       </w:r>
       <w:r>
         <w:rPr>
           <w:rFonts w:ascii="Times New Roman" w:eastAsia="Times New Roman" w:hAnsi="Times New Roman" w:cs="Times New Roman"/>
-          <w:color w:val="000000" w:themeColor="text1"/>
-          <w:sz w:val="16"/>
-          <w:szCs w:val="16"/>
+          <w:noProof/>
+          <w:color w:val="000000" w:themeColor="text1"/>
+          <w:sz w:val="21"/>
+          <w:szCs w:val="21"/>
         </w:rPr>
         <w:fldChar w:fldCharType="end"/>
       </w:r>
       <w:r>
         <w:rPr>
           <w:rFonts w:ascii="Times New Roman" w:eastAsia="Times New Roman" w:hAnsi="Times New Roman" w:cs="Times New Roman"/>
-          <w:color w:val="000000" w:themeColor="text1"/>
-          <w:sz w:val="16"/>
-          <w:szCs w:val="16"/>
+          <w:noProof/>
+          <w:color w:val="000000" w:themeColor="text1"/>
+          <w:sz w:val="21"/>
+          <w:szCs w:val="21"/>
         </w:rPr>
         <w:instrText>.  If you wish to claim the tax deductibility of this gift in the U.S., please retain this acknowledgment letter for your files.</w:instrText>
       </w:r>
@@ -1027,142 +1226,9 @@
           <w:szCs w:val="21"/>
         </w:rPr>
       </w:pPr>
-      <w:r>
-        <w:rPr>
-          <w:rFonts w:ascii="Times New Roman" w:eastAsia="Times New Roman" w:hAnsi="Times New Roman" w:cs="Times New Roman"/>
-          <w:b/>
-          <w:color w:val="000000" w:themeColor="text1"/>
-          <w:sz w:val="16"/>
-          <w:szCs w:val="16"/>
-        </w:rPr>
-        <w:instrText xml:space="preserve">Partners In Health’s </w:instrText>
-      </w:r>
-      <w:r>
-        <w:rPr>
-          <w:rFonts w:ascii="Times New Roman" w:eastAsia="Times New Roman" w:hAnsi="Times New Roman" w:cs="Times New Roman"/>
-          <w:b/>
-          <w:color w:val="000000" w:themeColor="text1"/>
-          <w:sz w:val="16"/>
-          <w:szCs w:val="16"/>
-        </w:rPr>
-        <w:instrText>tax identification number (EIN)</w:instrText>
-      </w:r>
-      <w:r>
-        <w:rPr>
-          <w:rFonts w:ascii="Times New Roman" w:eastAsia="Times New Roman" w:hAnsi="Times New Roman" w:cs="Times New Roman"/>
-          <w:b/>
-          <w:color w:val="000000" w:themeColor="text1"/>
-          <w:sz w:val="16"/>
-          <w:szCs w:val="16"/>
-        </w:rPr>
-        <w:instrText xml:space="preserve"> is 04-3567502</w:instrText>
-      </w:r>
-      <w:r>
-        <w:rPr>
-          <w:rFonts w:ascii="Times New Roman" w:eastAsia="Times New Roman" w:hAnsi="Times New Roman" w:cs="Times New Roman"/>
-          <w:color w:val="000000" w:themeColor="text1"/>
-          <w:sz w:val="16"/>
-          <w:szCs w:val="16"/>
-        </w:rPr>
-        <w:instrText>”</w:instrText>
-      </w:r>
-      <w:r>
-        <w:rPr>
-          <w:rFonts w:ascii="Times New Roman" w:eastAsia="Times New Roman" w:hAnsi="Times New Roman" w:cs="Times New Roman"/>
-          <w:noProof/>
-          <w:color w:val="000000" w:themeColor="text1"/>
-          <w:sz w:val="21"/>
-          <w:szCs w:val="21"/>
-        </w:rPr>
-        <w:instrText xml:space="preserve"> </w:instrText>
-      </w:r>
-      <w:r>
-        <w:rPr>
-          <w:rFonts w:ascii="Times New Roman" w:eastAsia="Times New Roman" w:hAnsi="Times New Roman" w:cs="Times New Roman"/>
-          <w:noProof/>
-          <w:color w:val="000000" w:themeColor="text1"/>
-          <w:sz w:val="21"/>
-          <w:szCs w:val="21"/>
-        </w:rPr>
-        <w:fldChar w:fldCharType="separate"/>
-      </w:r>
-      <w:r>
-        <w:rPr>
-          <w:rFonts w:ascii="Times New Roman" w:eastAsia="Times New Roman" w:hAnsi="Times New Roman" w:cs="Times New Roman"/>
-          <w:noProof/>
-          <w:color w:val="000000" w:themeColor="text1"/>
-          <w:sz w:val="21"/>
-          <w:szCs w:val="21"/>
-        </w:rPr>
-        <w:instrText xml:space="preserve">For federal income tax purposes, you can deduct as a charitable contribution the amount of this contribution less its fair market value, which we estimate to be </w:instrText>
-      </w:r>
-      <w:r>
-        <w:rPr>
-          <w:rFonts w:ascii="Times New Roman" w:eastAsia="Times New Roman" w:hAnsi="Times New Roman" w:cs="Times New Roman"/>
-          <w:noProof/>
-          <w:color w:val="000000" w:themeColor="text1"/>
-          <w:sz w:val="21"/>
-          <w:szCs w:val="21"/>
-        </w:rPr>
-        <w:fldChar w:fldCharType="begin"/>
-      </w:r>
-      <w:r>
-        <w:rPr>
-          <w:rFonts w:ascii="Times New Roman" w:eastAsia="Times New Roman" w:hAnsi="Times New Roman" w:cs="Times New Roman"/>
-          <w:noProof/>
-          <w:color w:val="000000" w:themeColor="text1"/>
-          <w:sz w:val="21"/>
-          <w:szCs w:val="21"/>
-        </w:rPr>
-        <w:instrText xml:space="preserve"> MERGEFIELD Benefits_Amount_Total_For_Gift \# $,0 </w:instrText>
-      </w:r>
-      <w:r>
-        <w:rPr>
-          <w:rFonts w:ascii="Times New Roman" w:eastAsia="Times New Roman" w:hAnsi="Times New Roman" w:cs="Times New Roman"/>
-          <w:noProof/>
-          <w:color w:val="000000" w:themeColor="text1"/>
-          <w:sz w:val="21"/>
-          <w:szCs w:val="21"/>
-        </w:rPr>
-        <w:fldChar w:fldCharType="separate"/>
-      </w:r>
-      <w:r>
-        <w:rPr>
-          <w:rFonts w:ascii="Times New Roman" w:eastAsia="Times New Roman" w:hAnsi="Times New Roman" w:cs="Times New Roman"/>
-          <w:noProof/>
-          <w:color w:val="000000" w:themeColor="text1"/>
-          <w:sz w:val="21"/>
-          <w:szCs w:val="21"/>
-        </w:rPr>
-        <w:instrText>$45</w:instrText>
-      </w:r>
-      <w:r>
-        <w:rPr>
-          <w:rFonts w:ascii="Times New Roman" w:eastAsia="Times New Roman" w:hAnsi="Times New Roman" w:cs="Times New Roman"/>
-          <w:noProof/>
-          <w:color w:val="000000" w:themeColor="text1"/>
-          <w:sz w:val="21"/>
-          <w:szCs w:val="21"/>
-        </w:rPr>
-        <w:fldChar w:fldCharType="end"/>
-      </w:r>
-      <w:r>
-        <w:rPr>
-          <w:rFonts w:ascii="Times New Roman" w:eastAsia="Times New Roman" w:hAnsi="Times New Roman" w:cs="Times New Roman"/>
-          <w:noProof/>
-          <w:color w:val="000000" w:themeColor="text1"/>
-          <w:sz w:val="21"/>
-          <w:szCs w:val="21"/>
-        </w:rPr>
-        <w:instrText>.  If you wish to claim the tax deductibility of this gift in the U.S., please retain this acknowledgment letter for your files.</w:instrText>
-      </w:r>
     </w:p>
     <w:p>
       <w:pPr>
-        <w:tabs>
-          <w:tab w:val="center" w:pos="4680"/>
-          <w:tab w:val="right" w:pos="9360"/>
-        </w:tabs>
         <w:rPr>
           <w:rFonts w:ascii="Times New Roman" w:eastAsia="Times New Roman" w:hAnsi="Times New Roman" w:cs="Times New Roman"/>
           <w:noProof/>
@@ -1171,12 +1237,31 @@
           <w:szCs w:val="21"/>
         </w:rPr>
       </w:pPr>
+      <w:r>
+        <w:rPr>
+          <w:rFonts w:ascii="Times New Roman" w:eastAsia="Times New Roman" w:hAnsi="Times New Roman" w:cs="Times New Roman"/>
+          <w:noProof/>
+          <w:color w:val="000000" w:themeColor="text1"/>
+          <w:sz w:val="21"/>
+          <w:szCs w:val="21"/>
+        </w:rPr>
+        <w:instrText>Partners In Health’s Tax ID is 04-3567502</w:instrText>
+      </w:r>
+      <w:r>
+        <w:rPr>
+          <w:rFonts w:ascii="Times New Roman" w:eastAsia="Times New Roman" w:hAnsi="Times New Roman" w:cs="Times New Roman"/>
+          <w:noProof/>
+          <w:color w:val="000000" w:themeColor="text1"/>
+          <w:sz w:val="21"/>
+          <w:szCs w:val="21"/>
+        </w:rPr>
+        <w:fldChar w:fldCharType="end"/>
+      </w:r>
     </w:p>
     <w:p>
       <w:pPr>
         <w:rPr>
           <w:rFonts w:ascii="Times New Roman" w:eastAsia="Times New Roman" w:hAnsi="Times New Roman" w:cs="Times New Roman"/>
-          <w:noProof/>
           <w:color w:val="000000" w:themeColor="text1"/>
           <w:sz w:val="21"/>
           <w:szCs w:val="21"/>
@@ -1185,17 +1270,78 @@
       <w:r>
         <w:rPr>
           <w:rFonts w:ascii="Times New Roman" w:eastAsia="Times New Roman" w:hAnsi="Times New Roman" w:cs="Times New Roman"/>
-          <w:noProof/>
-          <w:color w:val="000000" w:themeColor="text1"/>
-          <w:sz w:val="21"/>
-          <w:szCs w:val="21"/>
-        </w:rPr>
-        <w:instrText>Partners In Health’s Tax ID is 04-3567502</w:instrText>
-      </w:r>
-      <w:r>
-        <w:rPr>
-          <w:rFonts w:ascii="Times New Roman" w:eastAsia="Times New Roman" w:hAnsi="Times New Roman" w:cs="Times New Roman"/>
-          <w:noProof/>
+          <w:color w:val="000000" w:themeColor="text1"/>
+          <w:sz w:val="21"/>
+          <w:szCs w:val="21"/>
+        </w:rPr>
+        <w:fldChar w:fldCharType="begin"/>
+      </w:r>
+      <w:r>
+        <w:rPr>
+          <w:rFonts w:ascii="Times New Roman" w:eastAsia="Times New Roman" w:hAnsi="Times New Roman" w:cs="Times New Roman"/>
+          <w:color w:val="000000" w:themeColor="text1"/>
+          <w:sz w:val="21"/>
+          <w:szCs w:val="21"/>
+        </w:rPr>
+        <w:instrText xml:space="preserve"> SET AGContact "</w:instrText>
+      </w:r>
+      <w:r>
+        <w:rPr>
+          <w:rFonts w:ascii="Times New Roman" w:eastAsia="Times New Roman" w:hAnsi="Times New Roman" w:cs="Times New Roman"/>
+          <w:color w:val="000000" w:themeColor="text1"/>
+          <w:sz w:val="21"/>
+          <w:szCs w:val="21"/>
+        </w:rPr>
+        <w:instrText>Maya Brownstein</w:instrText>
+      </w:r>
+      <w:r>
+        <w:rPr>
+          <w:rFonts w:ascii="Times New Roman" w:eastAsia="Times New Roman" w:hAnsi="Times New Roman" w:cs="Times New Roman"/>
+          <w:color w:val="000000" w:themeColor="text1"/>
+          <w:sz w:val="21"/>
+          <w:szCs w:val="21"/>
+        </w:rPr>
+        <w:instrText xml:space="preserve"> by phone at (</w:instrText>
+      </w:r>
+      <w:r>
+        <w:rPr>
+          <w:rFonts w:ascii="Times New Roman" w:eastAsia="Times New Roman" w:hAnsi="Times New Roman" w:cs="Times New Roman"/>
+          <w:color w:val="000000" w:themeColor="text1"/>
+          <w:sz w:val="21"/>
+          <w:szCs w:val="21"/>
+        </w:rPr>
+        <w:instrText>857</w:instrText>
+      </w:r>
+      <w:r>
+        <w:rPr>
+          <w:rFonts w:ascii="Times New Roman" w:eastAsia="Times New Roman" w:hAnsi="Times New Roman" w:cs="Times New Roman"/>
+          <w:color w:val="000000" w:themeColor="text1"/>
+          <w:sz w:val="21"/>
+          <w:szCs w:val="21"/>
+        </w:rPr>
+        <w:instrText xml:space="preserve">) </w:instrText>
+      </w:r>
+      <w:r>
+        <w:rPr>
+          <w:rFonts w:ascii="Times New Roman" w:eastAsia="Times New Roman" w:hAnsi="Times New Roman" w:cs="Times New Roman"/>
+          <w:color w:val="000000" w:themeColor="text1"/>
+          <w:sz w:val="21"/>
+          <w:szCs w:val="21"/>
+        </w:rPr>
+        <w:instrText>880-5600</w:instrText>
+      </w:r>
+      <w:r>
+        <w:rPr>
+          <w:rFonts w:ascii="Times New Roman" w:eastAsia="Times New Roman" w:hAnsi="Times New Roman" w:cs="Times New Roman"/>
+          <w:color w:val="000000" w:themeColor="text1"/>
+          <w:sz w:val="21"/>
+          <w:szCs w:val="21"/>
+        </w:rPr>
+        <w:instrText xml:space="preserve"> or email at info@pih.org" </w:instrText>
+      </w:r>
+      <w:r>
+        <w:rPr>
+          <w:rFonts w:ascii="Times New Roman" w:eastAsia="Times New Roman" w:hAnsi="Times New Roman" w:cs="Times New Roman"/>
           <w:color w:val="000000" w:themeColor="text1"/>
           <w:sz w:val="21"/>
           <w:szCs w:val="21"/>
@@ -1228,25 +1374,45 @@
           <w:sz w:val="21"/>
           <w:szCs w:val="21"/>
         </w:rPr>
-        <w:instrText xml:space="preserve"> SET AGContact "</w:instrText>
-      </w:r>
-      <w:r>
-        <w:rPr>
-          <w:rFonts w:ascii="Times New Roman" w:eastAsia="Times New Roman" w:hAnsi="Times New Roman" w:cs="Times New Roman"/>
-          <w:color w:val="000000" w:themeColor="text1"/>
-          <w:sz w:val="21"/>
-          <w:szCs w:val="21"/>
-        </w:rPr>
-        <w:instrText>Maya Brownstein</w:instrText>
-      </w:r>
-      <w:r>
-        <w:rPr>
-          <w:rFonts w:ascii="Times New Roman" w:eastAsia="Times New Roman" w:hAnsi="Times New Roman" w:cs="Times New Roman"/>
-          <w:color w:val="000000" w:themeColor="text1"/>
-          <w:sz w:val="21"/>
-          <w:szCs w:val="21"/>
-        </w:rPr>
-        <w:instrText xml:space="preserve"> by phone at (</w:instrText>
+        <w:instrText xml:space="preserve"> SET ML</w:instrText>
+      </w:r>
+      <w:r>
+        <w:rPr>
+          <w:rFonts w:ascii="Times New Roman" w:eastAsia="Times New Roman" w:hAnsi="Times New Roman" w:cs="Times New Roman"/>
+          <w:color w:val="000000" w:themeColor="text1"/>
+          <w:sz w:val="21"/>
+          <w:szCs w:val="21"/>
+        </w:rPr>
+        <w:instrText>Contact "</w:instrText>
+      </w:r>
+      <w:r>
+        <w:rPr>
+          <w:rFonts w:ascii="Times New Roman" w:eastAsia="Times New Roman" w:hAnsi="Times New Roman" w:cs="Times New Roman"/>
+          <w:color w:val="000000" w:themeColor="text1"/>
+          <w:sz w:val="21"/>
+          <w:szCs w:val="21"/>
+        </w:rPr>
+        <w:instrText>Bridget Boyle</w:instrText>
+      </w:r>
+      <w:r>
+        <w:rPr>
+          <w:rFonts w:ascii="Times New Roman" w:eastAsia="Times New Roman" w:hAnsi="Times New Roman" w:cs="Times New Roman"/>
+          <w:color w:val="000000" w:themeColor="text1"/>
+          <w:sz w:val="21"/>
+          <w:szCs w:val="21"/>
+        </w:rPr>
+        <w:instrText xml:space="preserve"> by </w:instrText>
+      </w:r>
+      <w:bookmarkStart w:id="0" w:name="_GoBack"/>
+      <w:bookmarkEnd w:id="0"/>
+      <w:r>
+        <w:rPr>
+          <w:rFonts w:ascii="Times New Roman" w:eastAsia="Times New Roman" w:hAnsi="Times New Roman" w:cs="Times New Roman"/>
+          <w:color w:val="000000" w:themeColor="text1"/>
+          <w:sz w:val="21"/>
+          <w:szCs w:val="21"/>
+        </w:rPr>
+        <w:instrText>phone at (</w:instrText>
       </w:r>
       <w:r>
         <w:rPr>
@@ -1273,16 +1439,52 @@
           <w:sz w:val="21"/>
           <w:szCs w:val="21"/>
         </w:rPr>
-        <w:instrText>880-5600</w:instrText>
-      </w:r>
-      <w:r>
-        <w:rPr>
-          <w:rFonts w:ascii="Times New Roman" w:eastAsia="Times New Roman" w:hAnsi="Times New Roman" w:cs="Times New Roman"/>
-          <w:color w:val="000000" w:themeColor="text1"/>
-          <w:sz w:val="21"/>
-          <w:szCs w:val="21"/>
-        </w:rPr>
-        <w:instrText xml:space="preserve"> or email at info@pih.org" </w:instrText>
+        <w:instrText>880</w:instrText>
+      </w:r>
+      <w:r>
+        <w:rPr>
+          <w:rFonts w:ascii="Times New Roman" w:eastAsia="Times New Roman" w:hAnsi="Times New Roman" w:cs="Times New Roman"/>
+          <w:color w:val="000000" w:themeColor="text1"/>
+          <w:sz w:val="21"/>
+          <w:szCs w:val="21"/>
+        </w:rPr>
+        <w:instrText>-</w:instrText>
+      </w:r>
+      <w:r>
+        <w:rPr>
+          <w:rFonts w:ascii="Times New Roman" w:eastAsia="Times New Roman" w:hAnsi="Times New Roman" w:cs="Times New Roman"/>
+          <w:color w:val="000000" w:themeColor="text1"/>
+          <w:sz w:val="21"/>
+          <w:szCs w:val="21"/>
+        </w:rPr>
+        <w:instrText>5737</w:instrText>
+      </w:r>
+      <w:r>
+        <w:rPr>
+          <w:rFonts w:ascii="Times New Roman" w:eastAsia="Times New Roman" w:hAnsi="Times New Roman" w:cs="Times New Roman"/>
+          <w:color w:val="000000" w:themeColor="text1"/>
+          <w:sz w:val="21"/>
+          <w:szCs w:val="21"/>
+        </w:rPr>
+        <w:instrText xml:space="preserve"> or email at </w:instrText>
+      </w:r>
+      <w:r>
+        <w:rPr>
+          <w:rFonts w:ascii="Times New Roman" w:eastAsia="Times New Roman" w:hAnsi="Times New Roman" w:cs="Times New Roman"/>
+          <w:color w:val="000000" w:themeColor="text1"/>
+          <w:sz w:val="21"/>
+          <w:szCs w:val="21"/>
+        </w:rPr>
+        <w:instrText>bboyle</w:instrText>
+      </w:r>
+      <w:r>
+        <w:rPr>
+          <w:rFonts w:ascii="Times New Roman" w:eastAsia="Times New Roman" w:hAnsi="Times New Roman" w:cs="Times New Roman"/>
+          <w:color w:val="000000" w:themeColor="text1"/>
+          <w:sz w:val="21"/>
+          <w:szCs w:val="21"/>
+        </w:rPr>
+        <w:instrText xml:space="preserve">@pih.org" </w:instrText>
       </w:r>
       <w:r>
         <w:rPr>
@@ -1319,25 +1521,25 @@
           <w:sz w:val="21"/>
           <w:szCs w:val="21"/>
         </w:rPr>
-        <w:instrText xml:space="preserve"> SET ML</w:instrText>
-      </w:r>
-      <w:r>
-        <w:rPr>
-          <w:rFonts w:ascii="Times New Roman" w:eastAsia="Times New Roman" w:hAnsi="Times New Roman" w:cs="Times New Roman"/>
-          <w:color w:val="000000" w:themeColor="text1"/>
-          <w:sz w:val="21"/>
-          <w:szCs w:val="21"/>
-        </w:rPr>
-        <w:instrText>Contact "</w:instrText>
-      </w:r>
-      <w:r>
-        <w:rPr>
-          <w:rFonts w:ascii="Times New Roman" w:eastAsia="Times New Roman" w:hAnsi="Times New Roman" w:cs="Times New Roman"/>
-          <w:color w:val="000000" w:themeColor="text1"/>
-          <w:sz w:val="21"/>
-          <w:szCs w:val="21"/>
-        </w:rPr>
-        <w:instrText>Bridget Boyle</w:instrText>
+        <w:instrText xml:space="preserve"> SET M</w:instrText>
+      </w:r>
+      <w:r>
+        <w:rPr>
+          <w:rFonts w:ascii="Times New Roman" w:eastAsia="Times New Roman" w:hAnsi="Times New Roman" w:cs="Times New Roman"/>
+          <w:color w:val="000000" w:themeColor="text1"/>
+          <w:sz w:val="21"/>
+          <w:szCs w:val="21"/>
+        </w:rPr>
+        <w:instrText>GContact "</w:instrText>
+      </w:r>
+      <w:r>
+        <w:rPr>
+          <w:rFonts w:ascii="Times New Roman" w:eastAsia="Times New Roman" w:hAnsi="Times New Roman" w:cs="Times New Roman"/>
+          <w:color w:val="000000" w:themeColor="text1"/>
+          <w:sz w:val="21"/>
+          <w:szCs w:val="21"/>
+        </w:rPr>
+        <w:instrText>Rachel Ivanowsky</w:instrText>
       </w:r>
       <w:r>
         <w:rPr>
@@ -1391,7 +1593,16 @@
           <w:sz w:val="21"/>
           <w:szCs w:val="21"/>
         </w:rPr>
-        <w:instrText>5737</w:instrText>
+        <w:instrText>57</w:instrText>
+      </w:r>
+      <w:r>
+        <w:rPr>
+          <w:rFonts w:ascii="Times New Roman" w:eastAsia="Times New Roman" w:hAnsi="Times New Roman" w:cs="Times New Roman"/>
+          <w:color w:val="000000" w:themeColor="text1"/>
+          <w:sz w:val="21"/>
+          <w:szCs w:val="21"/>
+        </w:rPr>
+        <w:instrText>41</w:instrText>
       </w:r>
       <w:r>
         <w:rPr>
@@ -1409,16 +1620,25 @@
           <w:sz w:val="21"/>
           <w:szCs w:val="21"/>
         </w:rPr>
-        <w:instrText>bboyle</w:instrText>
-      </w:r>
-      <w:r>
-        <w:rPr>
-          <w:rFonts w:ascii="Times New Roman" w:eastAsia="Times New Roman" w:hAnsi="Times New Roman" w:cs="Times New Roman"/>
-          <w:color w:val="000000" w:themeColor="text1"/>
-          <w:sz w:val="21"/>
-          <w:szCs w:val="21"/>
-        </w:rPr>
-        <w:instrText xml:space="preserve">@pih.org" </w:instrText>
+        <w:instrText>rivanowsky</w:instrText>
+      </w:r>
+      <w:r>
+        <w:rPr>
+          <w:rFonts w:ascii="Times New Roman" w:eastAsia="Times New Roman" w:hAnsi="Times New Roman" w:cs="Times New Roman"/>
+          <w:color w:val="000000" w:themeColor="text1"/>
+          <w:sz w:val="21"/>
+          <w:szCs w:val="21"/>
+        </w:rPr>
+        <w:instrText>@pih.org</w:instrText>
+      </w:r>
+      <w:r>
+        <w:rPr>
+          <w:rFonts w:ascii="Times New Roman" w:eastAsia="Times New Roman" w:hAnsi="Times New Roman" w:cs="Times New Roman"/>
+          <w:color w:val="000000" w:themeColor="text1"/>
+          <w:sz w:val="21"/>
+          <w:szCs w:val="21"/>
+        </w:rPr>
+        <w:instrText xml:space="preserve">" </w:instrText>
       </w:r>
       <w:r>
         <w:rPr>
@@ -1455,71 +1675,7 @@
           <w:sz w:val="21"/>
           <w:szCs w:val="21"/>
         </w:rPr>
-        <w:instrText xml:space="preserve"> SET ML</w:instrText>
-      </w:r>
-      <w:r>
-        <w:rPr>
-          <w:rFonts w:ascii="Times New Roman" w:eastAsia="Times New Roman" w:hAnsi="Times New Roman" w:cs="Times New Roman"/>
-          <w:color w:val="000000" w:themeColor="text1"/>
-          <w:sz w:val="21"/>
-          <w:szCs w:val="21"/>
-        </w:rPr>
-        <w:instrText>Contact</w:instrText>
-      </w:r>
-      <w:r>
-        <w:rPr>
-          <w:rFonts w:ascii="Times New Roman" w:eastAsia="Times New Roman" w:hAnsi="Times New Roman" w:cs="Times New Roman"/>
-          <w:color w:val="000000" w:themeColor="text1"/>
-          <w:sz w:val="21"/>
-          <w:szCs w:val="21"/>
-        </w:rPr>
-        <w:instrText>2</w:instrText>
-      </w:r>
-      <w:r>
-        <w:rPr>
-          <w:rFonts w:ascii="Times New Roman" w:eastAsia="Times New Roman" w:hAnsi="Times New Roman" w:cs="Times New Roman"/>
-          <w:color w:val="000000" w:themeColor="text1"/>
-          <w:sz w:val="21"/>
-          <w:szCs w:val="21"/>
-        </w:rPr>
-        <w:instrText xml:space="preserve"> "Andrew Firger by phone at (617) 998-6531 or email at afirger@pih.org" </w:instrText>
-      </w:r>
-      <w:r>
-        <w:rPr>
-          <w:rFonts w:ascii="Times New Roman" w:eastAsia="Times New Roman" w:hAnsi="Times New Roman" w:cs="Times New Roman"/>
-          <w:color w:val="000000" w:themeColor="text1"/>
-          <w:sz w:val="21"/>
-          <w:szCs w:val="21"/>
-        </w:rPr>
-        <w:fldChar w:fldCharType="end"/>
-      </w:r>
-    </w:p>
-    <w:p>
-      <w:pPr>
-        <w:rPr>
-          <w:rFonts w:ascii="Times New Roman" w:eastAsia="Times New Roman" w:hAnsi="Times New Roman" w:cs="Times New Roman"/>
-          <w:color w:val="000000" w:themeColor="text1"/>
-          <w:sz w:val="21"/>
-          <w:szCs w:val="21"/>
-        </w:rPr>
-      </w:pPr>
-      <w:r>
-        <w:rPr>
-          <w:rFonts w:ascii="Times New Roman" w:eastAsia="Times New Roman" w:hAnsi="Times New Roman" w:cs="Times New Roman"/>
-          <w:color w:val="000000" w:themeColor="text1"/>
-          <w:sz w:val="21"/>
-          <w:szCs w:val="21"/>
-        </w:rPr>
-        <w:fldChar w:fldCharType="begin"/>
-      </w:r>
-      <w:r>
-        <w:rPr>
-          <w:rFonts w:ascii="Times New Roman" w:eastAsia="Times New Roman" w:hAnsi="Times New Roman" w:cs="Times New Roman"/>
-          <w:color w:val="000000" w:themeColor="text1"/>
-          <w:sz w:val="21"/>
-          <w:szCs w:val="21"/>
-        </w:rPr>
-        <w:instrText xml:space="preserve"> SET M</w:instrText>
+        <w:instrText xml:space="preserve"> SET P</w:instrText>
       </w:r>
       <w:r>
         <w:rPr>
@@ -1537,61 +1693,25 @@
           <w:sz w:val="21"/>
           <w:szCs w:val="21"/>
         </w:rPr>
-        <w:instrText>Rachel Ivanowsky</w:instrText>
-      </w:r>
-      <w:r>
-        <w:rPr>
-          <w:rFonts w:ascii="Times New Roman" w:eastAsia="Times New Roman" w:hAnsi="Times New Roman" w:cs="Times New Roman"/>
-          <w:color w:val="000000" w:themeColor="text1"/>
-          <w:sz w:val="21"/>
-          <w:szCs w:val="21"/>
-        </w:rPr>
-        <w:instrText xml:space="preserve"> by phone at (</w:instrText>
-      </w:r>
-      <w:r>
-        <w:rPr>
-          <w:rFonts w:ascii="Times New Roman" w:eastAsia="Times New Roman" w:hAnsi="Times New Roman" w:cs="Times New Roman"/>
-          <w:color w:val="000000" w:themeColor="text1"/>
-          <w:sz w:val="21"/>
-          <w:szCs w:val="21"/>
-        </w:rPr>
-        <w:instrText>857</w:instrText>
-      </w:r>
-      <w:r>
-        <w:rPr>
-          <w:rFonts w:ascii="Times New Roman" w:eastAsia="Times New Roman" w:hAnsi="Times New Roman" w:cs="Times New Roman"/>
-          <w:color w:val="000000" w:themeColor="text1"/>
-          <w:sz w:val="21"/>
-          <w:szCs w:val="21"/>
-        </w:rPr>
-        <w:instrText xml:space="preserve">) </w:instrText>
-      </w:r>
-      <w:r>
-        <w:rPr>
-          <w:rFonts w:ascii="Times New Roman" w:eastAsia="Times New Roman" w:hAnsi="Times New Roman" w:cs="Times New Roman"/>
-          <w:color w:val="000000" w:themeColor="text1"/>
-          <w:sz w:val="21"/>
-          <w:szCs w:val="21"/>
-        </w:rPr>
-        <w:instrText>880</w:instrText>
-      </w:r>
-      <w:r>
-        <w:rPr>
-          <w:rFonts w:ascii="Times New Roman" w:eastAsia="Times New Roman" w:hAnsi="Times New Roman" w:cs="Times New Roman"/>
-          <w:color w:val="000000" w:themeColor="text1"/>
-          <w:sz w:val="21"/>
-          <w:szCs w:val="21"/>
-        </w:rPr>
-        <w:instrText>-</w:instrText>
-      </w:r>
-      <w:r>
-        <w:rPr>
-          <w:rFonts w:ascii="Times New Roman" w:eastAsia="Times New Roman" w:hAnsi="Times New Roman" w:cs="Times New Roman"/>
-          <w:color w:val="000000" w:themeColor="text1"/>
-          <w:sz w:val="21"/>
-          <w:szCs w:val="21"/>
-        </w:rPr>
-        <w:instrText>5715</w:instrText>
+        <w:instrText xml:space="preserve"> </w:instrText>
+      </w:r>
+      <w:r>
+        <w:rPr>
+          <w:rFonts w:ascii="Times New Roman" w:eastAsia="Times New Roman" w:hAnsi="Times New Roman" w:cs="Times New Roman"/>
+          <w:color w:val="000000" w:themeColor="text1"/>
+          <w:sz w:val="21"/>
+          <w:szCs w:val="21"/>
+        </w:rPr>
+        <w:instrText>Rachel Ivanowsky by phone at (857) 880-57</w:instrText>
+      </w:r>
+      <w:r>
+        <w:rPr>
+          <w:rFonts w:ascii="Times New Roman" w:eastAsia="Times New Roman" w:hAnsi="Times New Roman" w:cs="Times New Roman"/>
+          <w:color w:val="000000" w:themeColor="text1"/>
+          <w:sz w:val="21"/>
+          <w:szCs w:val="21"/>
+        </w:rPr>
+        <w:instrText>41</w:instrText>
       </w:r>
       <w:r>
         <w:rPr>
@@ -1618,119 +1738,8 @@
           <w:sz w:val="21"/>
           <w:szCs w:val="21"/>
         </w:rPr>
-        <w:instrText>@pih.org</w:instrText>
-      </w:r>
-      <w:r>
-        <w:rPr>
-          <w:rFonts w:ascii="Times New Roman" w:eastAsia="Times New Roman" w:hAnsi="Times New Roman" w:cs="Times New Roman"/>
-          <w:color w:val="000000" w:themeColor="text1"/>
-          <w:sz w:val="21"/>
-          <w:szCs w:val="21"/>
-        </w:rPr>
-        <w:instrText xml:space="preserve">" </w:instrText>
-      </w:r>
-      <w:r>
-        <w:rPr>
-          <w:rFonts w:ascii="Times New Roman" w:eastAsia="Times New Roman" w:hAnsi="Times New Roman" w:cs="Times New Roman"/>
-          <w:color w:val="000000" w:themeColor="text1"/>
-          <w:sz w:val="21"/>
-          <w:szCs w:val="21"/>
-        </w:rPr>
-        <w:fldChar w:fldCharType="end"/>
-      </w:r>
-    </w:p>
-    <w:p>
-      <w:pPr>
-        <w:rPr>
-          <w:rFonts w:ascii="Times New Roman" w:eastAsia="Times New Roman" w:hAnsi="Times New Roman" w:cs="Times New Roman"/>
-          <w:color w:val="000000" w:themeColor="text1"/>
-          <w:sz w:val="21"/>
-          <w:szCs w:val="21"/>
-        </w:rPr>
-      </w:pPr>
-      <w:r>
-        <w:rPr>
-          <w:rFonts w:ascii="Times New Roman" w:eastAsia="Times New Roman" w:hAnsi="Times New Roman" w:cs="Times New Roman"/>
-          <w:color w:val="000000" w:themeColor="text1"/>
-          <w:sz w:val="21"/>
-          <w:szCs w:val="21"/>
-        </w:rPr>
-        <w:fldChar w:fldCharType="begin"/>
-      </w:r>
-      <w:r>
-        <w:rPr>
-          <w:rFonts w:ascii="Times New Roman" w:eastAsia="Times New Roman" w:hAnsi="Times New Roman" w:cs="Times New Roman"/>
-          <w:color w:val="000000" w:themeColor="text1"/>
-          <w:sz w:val="21"/>
-          <w:szCs w:val="21"/>
-        </w:rPr>
-        <w:instrText xml:space="preserve"> SET P</w:instrText>
-      </w:r>
-      <w:r>
-        <w:rPr>
-          <w:rFonts w:ascii="Times New Roman" w:eastAsia="Times New Roman" w:hAnsi="Times New Roman" w:cs="Times New Roman"/>
-          <w:color w:val="000000" w:themeColor="text1"/>
-          <w:sz w:val="21"/>
-          <w:szCs w:val="21"/>
-        </w:rPr>
-        <w:instrText>GContact "</w:instrText>
-      </w:r>
-      <w:r>
-        <w:rPr>
-          <w:rFonts w:ascii="Times New Roman" w:eastAsia="Times New Roman" w:hAnsi="Times New Roman" w:cs="Times New Roman"/>
-          <w:color w:val="000000" w:themeColor="text1"/>
-          <w:sz w:val="21"/>
-          <w:szCs w:val="21"/>
-        </w:rPr>
-        <w:instrText xml:space="preserve"> </w:instrText>
-      </w:r>
-      <w:r>
-        <w:rPr>
-          <w:rFonts w:ascii="Times New Roman" w:eastAsia="Times New Roman" w:hAnsi="Times New Roman" w:cs="Times New Roman"/>
-          <w:color w:val="000000" w:themeColor="text1"/>
-          <w:sz w:val="21"/>
-          <w:szCs w:val="21"/>
-        </w:rPr>
-        <w:instrText>Rachel Ivanowsky by phone at (857) 880-5715</w:instrText>
-      </w:r>
-      <w:r>
-        <w:rPr>
-          <w:rFonts w:ascii="Times New Roman" w:eastAsia="Times New Roman" w:hAnsi="Times New Roman" w:cs="Times New Roman"/>
-          <w:color w:val="000000" w:themeColor="text1"/>
-          <w:sz w:val="21"/>
-          <w:szCs w:val="21"/>
-        </w:rPr>
-        <w:instrText xml:space="preserve"> or email at </w:instrText>
-      </w:r>
-      <w:r>
-        <w:rPr>
-          <w:rFonts w:ascii="Times New Roman" w:eastAsia="Times New Roman" w:hAnsi="Times New Roman" w:cs="Times New Roman"/>
-          <w:color w:val="000000" w:themeColor="text1"/>
-          <w:sz w:val="21"/>
-          <w:szCs w:val="21"/>
-        </w:rPr>
-        <w:instrText>rivanowsky</w:instrText>
-      </w:r>
-      <w:r>
-        <w:rPr>
-          <w:rFonts w:ascii="Times New Roman" w:eastAsia="Times New Roman" w:hAnsi="Times New Roman" w:cs="Times New Roman"/>
-          <w:color w:val="000000" w:themeColor="text1"/>
-          <w:sz w:val="21"/>
-          <w:szCs w:val="21"/>
-        </w:rPr>
-        <w:instrText>@pih.org</w:instrText>
-      </w:r>
-      <w:r>
-        <w:rPr>
-          <w:rFonts w:ascii="Times New Roman" w:eastAsia="Times New Roman" w:hAnsi="Times New Roman" w:cs="Times New Roman"/>
-          <w:color w:val="000000" w:themeColor="text1"/>
-          <w:sz w:val="21"/>
-          <w:szCs w:val="21"/>
-        </w:rPr>
-        <w:instrText xml:space="preserve"> </w:instrText>
-      </w:r>
-      <w:bookmarkStart w:id="0" w:name="_GoBack"/>
-      <w:bookmarkEnd w:id="0"/>
+        <w:instrText xml:space="preserve">@pih.org </w:instrText>
+      </w:r>
       <w:r>
         <w:rPr>
           <w:rFonts w:ascii="Times New Roman" w:eastAsia="Times New Roman" w:hAnsi="Times New Roman" w:cs="Times New Roman"/>
@@ -2534,7 +2543,7 @@
 </file>
 
 <file path=customXml/itemProps1.xml><?xml version="1.0" encoding="utf-8"?>
-<ds:datastoreItem xmlns:ds="http://schemas.openxmlformats.org/officeDocument/2006/customXml" ds:itemID="{979B65E4-4B30-4206-804A-F1B967200CA1}">
+<ds:datastoreItem xmlns:ds="http://schemas.openxmlformats.org/officeDocument/2006/customXml" ds:itemID="{0E96DEC9-6B0C-4DA8-9931-490E518A7310}">
   <ds:schemaRefs>
     <ds:schemaRef ds:uri="http://schemas.openxmlformats.org/officeDocument/2006/bibliography"/>
   </ds:schemaRefs>

</xml_diff>